<commit_message>
Version 4.0.2: Stream flushing and deleting
</commit_message>
<xml_diff>
--- a/Documentation/SETUP for IIS.docx
+++ b/Documentation/SETUP for IIS.docx
@@ -22,8 +22,6 @@
         </w:rPr>
         <w:t>SETUP IIS FOR MARLIN 4.0</w:t>
       </w:r>
-      <w:bookmarkStart w:id="0" w:name="_GoBack"/>
-      <w:bookmarkEnd w:id="0"/>
     </w:p>
     <w:p>
       <w:pPr>
@@ -5041,14 +5039,7 @@
                 <w:rFonts w:asciiTheme="minorHAnsi" w:hAnsiTheme="minorHAnsi" w:cstheme="minorHAnsi"/>
                 <w:lang w:val="en-US"/>
               </w:rPr>
-              <w:t>C:\inetpub\wwwroot\MarlinTest\</w:t>
-            </w:r>
-            <w:r>
-              <w:rPr>
-                <w:rFonts w:asciiTheme="minorHAnsi" w:hAnsiTheme="minorHAnsi" w:cstheme="minorHAnsi"/>
-                <w:lang w:val="en-US"/>
-              </w:rPr>
-              <w:t>TestInterface\MarlinWeb.wsdl</w:t>
+              <w:t>C:\inetpub\wwwroot\MarlinTest\TestInterface\MarlinWeb.wsdl</w:t>
             </w:r>
           </w:p>
         </w:tc>
@@ -5885,6 +5876,133 @@
                     <a:xfrm>
                       <a:off x="0" y="0"/>
                       <a:ext cx="5778000" cy="3776400"/>
+                    </a:xfrm>
+                    <a:prstGeom prst="rect">
+                      <a:avLst/>
+                    </a:prstGeom>
+                    <a:noFill/>
+                    <a:ln>
+                      <a:noFill/>
+                    </a:ln>
+                  </pic:spPr>
+                </pic:pic>
+              </a:graphicData>
+            </a:graphic>
+          </wp:inline>
+        </w:drawing>
+      </w:r>
+    </w:p>
+    <w:p>
+      <w:pPr>
+        <w:rPr>
+          <w:rFonts w:asciiTheme="minorHAnsi" w:hAnsiTheme="minorHAnsi" w:cstheme="minorHAnsi"/>
+          <w:b/>
+          <w:lang w:val="en-US"/>
+        </w:rPr>
+      </w:pPr>
+      <w:r>
+        <w:rPr>
+          <w:rFonts w:asciiTheme="minorHAnsi" w:hAnsiTheme="minorHAnsi" w:cstheme="minorHAnsi"/>
+          <w:b/>
+          <w:lang w:val="en-US"/>
+        </w:rPr>
+        <w:lastRenderedPageBreak/>
+        <w:t>Procedures: Password changed</w:t>
+      </w:r>
+    </w:p>
+    <w:p>
+      <w:pPr>
+        <w:rPr>
+          <w:rFonts w:asciiTheme="minorHAnsi" w:hAnsiTheme="minorHAnsi" w:cstheme="minorHAnsi"/>
+          <w:lang w:val="en-US"/>
+        </w:rPr>
+      </w:pPr>
+      <w:r>
+        <w:rPr>
+          <w:rFonts w:asciiTheme="minorHAnsi" w:hAnsiTheme="minorHAnsi" w:cstheme="minorHAnsi"/>
+          <w:lang w:val="en-US"/>
+        </w:rPr>
+        <w:t>To save yourselves some troubles: in case you change the password of an account that the application pool is running under, you will only see the effect that an application pool is not starting. No warnings appear either in the IIS-Admin or the logfiles. When searching the Windows Event viewer, you can finally find the fact that the WAS service could not startup the application pool.</w:t>
+      </w:r>
+    </w:p>
+    <w:p>
+      <w:pPr>
+        <w:rPr>
+          <w:rFonts w:asciiTheme="minorHAnsi" w:hAnsiTheme="minorHAnsi" w:cstheme="minorHAnsi"/>
+          <w:lang w:val="en-US"/>
+        </w:rPr>
+      </w:pPr>
+      <w:r>
+        <w:rPr>
+          <w:rFonts w:asciiTheme="minorHAnsi" w:hAnsiTheme="minorHAnsi" w:cstheme="minorHAnsi"/>
+          <w:lang w:val="en-US"/>
+        </w:rPr>
+        <w:t xml:space="preserve">And of course: Changing the password of the application pool’s identity fixes the situation </w:t>
+      </w:r>
+      <w:r>
+        <w:rPr>
+          <w:rFonts w:asciiTheme="minorHAnsi" w:hAnsiTheme="minorHAnsi" w:cstheme="minorHAnsi"/>
+          <w:lang w:val="en-US"/>
+        </w:rPr>
+        <w:sym w:font="Wingdings" w:char="F04A"/>
+      </w:r>
+      <w:bookmarkStart w:id="0" w:name="_GoBack"/>
+      <w:bookmarkEnd w:id="0"/>
+    </w:p>
+    <w:p>
+      <w:pPr>
+        <w:rPr>
+          <w:rFonts w:asciiTheme="minorHAnsi" w:hAnsiTheme="minorHAnsi" w:cstheme="minorHAnsi"/>
+          <w:lang w:val="en-US"/>
+        </w:rPr>
+      </w:pPr>
+    </w:p>
+    <w:p>
+      <w:pPr>
+        <w:rPr>
+          <w:rFonts w:asciiTheme="minorHAnsi" w:hAnsiTheme="minorHAnsi" w:cstheme="minorHAnsi"/>
+          <w:lang w:val="en-US"/>
+        </w:rPr>
+      </w:pPr>
+      <w:r>
+        <w:rPr>
+          <w:rFonts w:asciiTheme="minorHAnsi" w:hAnsiTheme="minorHAnsi" w:cstheme="minorHAnsi"/>
+          <w:noProof/>
+        </w:rPr>
+        <w:drawing>
+          <wp:inline distT="0" distB="0" distL="0" distR="0">
+            <wp:extent cx="6469380" cy="3604895"/>
+            <wp:effectExtent l="0" t="0" r="7620" b="0"/>
+            <wp:docPr id="5" name="Afbeelding 5"/>
+            <wp:cNvGraphicFramePr>
+              <a:graphicFrameLocks xmlns:a="http://schemas.openxmlformats.org/drawingml/2006/main" noChangeAspect="1"/>
+            </wp:cNvGraphicFramePr>
+            <a:graphic xmlns:a="http://schemas.openxmlformats.org/drawingml/2006/main">
+              <a:graphicData uri="http://schemas.openxmlformats.org/drawingml/2006/picture">
+                <pic:pic xmlns:pic="http://schemas.openxmlformats.org/drawingml/2006/picture">
+                  <pic:nvPicPr>
+                    <pic:cNvPr id="0" name="Picture 1"/>
+                    <pic:cNvPicPr>
+                      <a:picLocks noChangeAspect="1" noChangeArrowheads="1"/>
+                    </pic:cNvPicPr>
+                  </pic:nvPicPr>
+                  <pic:blipFill>
+                    <a:blip r:embed="rId29">
+                      <a:extLst>
+                        <a:ext uri="{28A0092B-C50C-407E-A947-70E740481C1C}">
+                          <a14:useLocalDpi xmlns:a14="http://schemas.microsoft.com/office/drawing/2010/main" val="0"/>
+                        </a:ext>
+                      </a:extLst>
+                    </a:blip>
+                    <a:srcRect/>
+                    <a:stretch>
+                      <a:fillRect/>
+                    </a:stretch>
+                  </pic:blipFill>
+                  <pic:spPr bwMode="auto">
+                    <a:xfrm>
+                      <a:off x="0" y="0"/>
+                      <a:ext cx="6469380" cy="3604895"/>
                     </a:xfrm>
                     <a:prstGeom prst="rect">
                       <a:avLst/>

</xml_diff>

<commit_message>
Updated IIS event-stream configuration and caching.
</commit_message>
<xml_diff>
--- a/Documentation/SETUP for IIS.docx
+++ b/Documentation/SETUP for IIS.docx
@@ -118,7 +118,7 @@
                     </pic:cNvPicPr>
                   </pic:nvPicPr>
                   <pic:blipFill>
-                    <a:blip r:embed="rId5">
+                    <a:blip r:embed="rId8">
                       <a:extLst>
                         <a:ext uri="{28A0092B-C50C-407E-A947-70E740481C1C}">
                           <a14:useLocalDpi xmlns:a14="http://schemas.microsoft.com/office/drawing/2010/main" val="0"/>
@@ -290,12 +290,21 @@
           <w:lang w:val="en-US"/>
         </w:rPr>
       </w:pPr>
-      <w:r>
-        <w:rPr>
-          <w:rFonts w:asciiTheme="minorHAnsi" w:hAnsiTheme="minorHAnsi" w:cstheme="minorHAnsi"/>
-          <w:lang w:val="en-US"/>
-        </w:rPr>
-        <w:t>WebSocket Protocol</w:t>
+      <w:proofErr w:type="spellStart"/>
+      <w:r>
+        <w:rPr>
+          <w:rFonts w:asciiTheme="minorHAnsi" w:hAnsiTheme="minorHAnsi" w:cstheme="minorHAnsi"/>
+          <w:lang w:val="en-US"/>
+        </w:rPr>
+        <w:t>WebSocket</w:t>
+      </w:r>
+      <w:proofErr w:type="spellEnd"/>
+      <w:r>
+        <w:rPr>
+          <w:rFonts w:asciiTheme="minorHAnsi" w:hAnsiTheme="minorHAnsi" w:cstheme="minorHAnsi"/>
+          <w:lang w:val="en-US"/>
+        </w:rPr>
+        <w:t xml:space="preserve"> Protocol</w:t>
       </w:r>
     </w:p>
     <w:p>
@@ -554,7 +563,6 @@
           <w:rFonts w:asciiTheme="minorHAnsi" w:hAnsiTheme="minorHAnsi" w:cstheme="minorHAnsi"/>
           <w:lang w:val="en-US"/>
         </w:rPr>
-        <w:lastRenderedPageBreak/>
         <w:t>So the features select dialog should look like this:</w:t>
       </w:r>
     </w:p>
@@ -593,7 +601,7 @@
                     <pic:cNvPicPr/>
                   </pic:nvPicPr>
                   <pic:blipFill>
-                    <a:blip r:embed="rId6"/>
+                    <a:blip r:embed="rId9"/>
                     <a:stretch>
                       <a:fillRect/>
                     </a:stretch>
@@ -678,7 +686,6 @@
         <w:rPr>
           <w:noProof/>
         </w:rPr>
-        <w:lastRenderedPageBreak/>
         <w:drawing>
           <wp:inline distT="0" distB="0" distL="0" distR="0" wp14:anchorId="3A0EC5AA" wp14:editId="2B7CD7C0">
             <wp:extent cx="6457950" cy="4004559"/>
@@ -695,7 +702,7 @@
                     <pic:cNvPicPr/>
                   </pic:nvPicPr>
                   <pic:blipFill>
-                    <a:blip r:embed="rId7"/>
+                    <a:blip r:embed="rId10"/>
                     <a:stretch>
                       <a:fillRect/>
                     </a:stretch>
@@ -826,7 +833,7 @@
                     </pic:cNvPicPr>
                   </pic:nvPicPr>
                   <pic:blipFill>
-                    <a:blip r:embed="rId8">
+                    <a:blip r:embed="rId11">
                       <a:extLst>
                         <a:ext uri="{28A0092B-C50C-407E-A947-70E740481C1C}">
                           <a14:useLocalDpi xmlns:a14="http://schemas.microsoft.com/office/drawing/2010/main" val="0"/>
@@ -878,7 +885,23 @@
           <w:rFonts w:asciiTheme="minorHAnsi" w:hAnsiTheme="minorHAnsi" w:cstheme="minorHAnsi"/>
           <w:lang w:val="en-US"/>
         </w:rPr>
-        <w:t xml:space="preserve">When you add an application pool, you can give it any name you want. Most preferable the name of your own application. For now I will give it the name “MarlinPool”. </w:t>
+        <w:t>When you add an application pool, you can give it any name you want. Most preferable the name of your own application. For now I will give it the name “</w:t>
+      </w:r>
+      <w:proofErr w:type="spellStart"/>
+      <w:r>
+        <w:rPr>
+          <w:rFonts w:asciiTheme="minorHAnsi" w:hAnsiTheme="minorHAnsi" w:cstheme="minorHAnsi"/>
+          <w:lang w:val="en-US"/>
+        </w:rPr>
+        <w:t>MarlinPool</w:t>
+      </w:r>
+      <w:proofErr w:type="spellEnd"/>
+      <w:r>
+        <w:rPr>
+          <w:rFonts w:asciiTheme="minorHAnsi" w:hAnsiTheme="minorHAnsi" w:cstheme="minorHAnsi"/>
+          <w:lang w:val="en-US"/>
+        </w:rPr>
+        <w:t xml:space="preserve">”. </w:t>
       </w:r>
     </w:p>
     <w:p>
@@ -912,6 +935,7 @@
           <w:rFonts w:asciiTheme="minorHAnsi" w:hAnsiTheme="minorHAnsi" w:cstheme="minorHAnsi"/>
           <w:lang w:val="en-US"/>
         </w:rPr>
+        <w:lastRenderedPageBreak/>
         <w:t>You are also advised to leave the pipeline mode on “Integrated”, as Marlin was not tested in the so-called “Classic” mode of IIS.</w:t>
       </w:r>
     </w:p>
@@ -927,7 +951,6 @@
           <w:rFonts w:asciiTheme="minorHAnsi" w:hAnsiTheme="minorHAnsi" w:cstheme="minorHAnsi"/>
           <w:lang w:val="en-US"/>
         </w:rPr>
-        <w:lastRenderedPageBreak/>
         <w:t>As a last point, you can choose to start the application pool immediately, or leave this option off. The latter will result in slower reactions of the website on first call, as everything has to be loaded in memory.</w:t>
       </w:r>
     </w:p>
@@ -984,7 +1007,7 @@
                     </pic:cNvPicPr>
                   </pic:nvPicPr>
                   <pic:blipFill>
-                    <a:blip r:embed="rId9">
+                    <a:blip r:embed="rId12">
                       <a:extLst>
                         <a:ext uri="{28A0092B-C50C-407E-A947-70E740481C1C}">
                           <a14:useLocalDpi xmlns:a14="http://schemas.microsoft.com/office/drawing/2010/main" val="0"/>
@@ -1066,6 +1089,7 @@
           <w:rFonts w:asciiTheme="minorHAnsi" w:hAnsiTheme="minorHAnsi" w:cstheme="minorHAnsi"/>
           <w:noProof/>
         </w:rPr>
+        <w:lastRenderedPageBreak/>
         <w:drawing>
           <wp:inline distT="0" distB="0" distL="0" distR="0">
             <wp:extent cx="5390291" cy="5340350"/>
@@ -1084,7 +1108,7 @@
                     </pic:cNvPicPr>
                   </pic:nvPicPr>
                   <pic:blipFill>
-                    <a:blip r:embed="rId10">
+                    <a:blip r:embed="rId13">
                       <a:extLst>
                         <a:ext uri="{28A0092B-C50C-407E-A947-70E740481C1C}">
                           <a14:useLocalDpi xmlns:a14="http://schemas.microsoft.com/office/drawing/2010/main" val="0"/>
@@ -1136,7 +1160,6 @@
           <w:rFonts w:asciiTheme="minorHAnsi" w:hAnsiTheme="minorHAnsi" w:cstheme="minorHAnsi"/>
           <w:lang w:val="en-US"/>
         </w:rPr>
-        <w:lastRenderedPageBreak/>
         <w:t>Please be advised that Marlin was designed to run in the “1 worker process” mode. If you want to experiment with more processes, and you have something like sessions within your application, you must be prepared to program some solution to extend the session info</w:t>
       </w:r>
       <w:r>
@@ -1239,6 +1262,7 @@
           <w:rFonts w:asciiTheme="minorHAnsi" w:hAnsiTheme="minorHAnsi" w:cstheme="minorHAnsi"/>
           <w:noProof/>
         </w:rPr>
+        <w:lastRenderedPageBreak/>
         <w:drawing>
           <wp:inline distT="0" distB="0" distL="0" distR="0">
             <wp:extent cx="6470650" cy="3397250"/>
@@ -1257,7 +1281,7 @@
                     </pic:cNvPicPr>
                   </pic:nvPicPr>
                   <pic:blipFill>
-                    <a:blip r:embed="rId11">
+                    <a:blip r:embed="rId14">
                       <a:extLst>
                         <a:ext uri="{28A0092B-C50C-407E-A947-70E740481C1C}">
                           <a14:useLocalDpi xmlns:a14="http://schemas.microsoft.com/office/drawing/2010/main" val="0"/>
@@ -1370,12 +1394,21 @@
                 <w:lang w:val="en-US"/>
               </w:rPr>
             </w:pPr>
+            <w:proofErr w:type="spellStart"/>
             <w:r>
               <w:rPr>
                 <w:rFonts w:asciiTheme="minorHAnsi" w:hAnsiTheme="minorHAnsi" w:cstheme="minorHAnsi"/>
                 <w:lang w:val="en-US"/>
               </w:rPr>
-              <w:t>Url-Path</w:t>
+              <w:t>Url</w:t>
+            </w:r>
+            <w:proofErr w:type="spellEnd"/>
+            <w:r>
+              <w:rPr>
+                <w:rFonts w:asciiTheme="minorHAnsi" w:hAnsiTheme="minorHAnsi" w:cstheme="minorHAnsi"/>
+                <w:lang w:val="en-US"/>
+              </w:rPr>
+              <w:t>-Path</w:t>
             </w:r>
           </w:p>
         </w:tc>
@@ -1459,6 +1492,7 @@
                 <w:lang w:val="en-US"/>
               </w:rPr>
             </w:pPr>
+            <w:proofErr w:type="spellStart"/>
             <w:r>
               <w:rPr>
                 <w:rFonts w:asciiTheme="minorHAnsi" w:hAnsiTheme="minorHAnsi" w:cstheme="minorHAnsi"/>
@@ -1466,6 +1500,7 @@
               </w:rPr>
               <w:t>MarlinTest</w:t>
             </w:r>
+            <w:proofErr w:type="spellEnd"/>
           </w:p>
         </w:tc>
         <w:tc>
@@ -1485,7 +1520,23 @@
                 <w:rFonts w:asciiTheme="minorHAnsi" w:hAnsiTheme="minorHAnsi" w:cstheme="minorHAnsi"/>
                 <w:lang w:val="en-US"/>
               </w:rPr>
-              <w:t>/MarlinTest/</w:t>
+              <w:t>/</w:t>
+            </w:r>
+            <w:proofErr w:type="spellStart"/>
+            <w:r>
+              <w:rPr>
+                <w:rFonts w:asciiTheme="minorHAnsi" w:hAnsiTheme="minorHAnsi" w:cstheme="minorHAnsi"/>
+                <w:lang w:val="en-US"/>
+              </w:rPr>
+              <w:t>MarlinTest</w:t>
+            </w:r>
+            <w:proofErr w:type="spellEnd"/>
+            <w:r>
+              <w:rPr>
+                <w:rFonts w:asciiTheme="minorHAnsi" w:hAnsiTheme="minorHAnsi" w:cstheme="minorHAnsi"/>
+                <w:lang w:val="en-US"/>
+              </w:rPr>
+              <w:t>/</w:t>
             </w:r>
           </w:p>
         </w:tc>
@@ -1566,6 +1617,7 @@
                 <w:lang w:val="en-US"/>
               </w:rPr>
             </w:pPr>
+            <w:proofErr w:type="spellStart"/>
             <w:r>
               <w:rPr>
                 <w:rFonts w:asciiTheme="minorHAnsi" w:hAnsiTheme="minorHAnsi" w:cstheme="minorHAnsi"/>
@@ -1573,6 +1625,7 @@
               </w:rPr>
               <w:t>SecureTest</w:t>
             </w:r>
+            <w:proofErr w:type="spellEnd"/>
           </w:p>
         </w:tc>
         <w:tc>
@@ -1592,7 +1645,23 @@
                 <w:rFonts w:asciiTheme="minorHAnsi" w:hAnsiTheme="minorHAnsi" w:cstheme="minorHAnsi"/>
                 <w:lang w:val="en-US"/>
               </w:rPr>
-              <w:t>/SecureTest/</w:t>
+              <w:t>/</w:t>
+            </w:r>
+            <w:proofErr w:type="spellStart"/>
+            <w:r>
+              <w:rPr>
+                <w:rFonts w:asciiTheme="minorHAnsi" w:hAnsiTheme="minorHAnsi" w:cstheme="minorHAnsi"/>
+                <w:lang w:val="en-US"/>
+              </w:rPr>
+              <w:t>SecureTest</w:t>
+            </w:r>
+            <w:proofErr w:type="spellEnd"/>
+            <w:r>
+              <w:rPr>
+                <w:rFonts w:asciiTheme="minorHAnsi" w:hAnsiTheme="minorHAnsi" w:cstheme="minorHAnsi"/>
+                <w:lang w:val="en-US"/>
+              </w:rPr>
+              <w:t>/</w:t>
             </w:r>
           </w:p>
         </w:tc>
@@ -1676,6 +1745,7 @@
                 <w:lang w:val="en-US"/>
               </w:rPr>
             </w:pPr>
+            <w:proofErr w:type="spellStart"/>
             <w:r>
               <w:rPr>
                 <w:rFonts w:asciiTheme="minorHAnsi" w:hAnsiTheme="minorHAnsi" w:cstheme="minorHAnsi"/>
@@ -1683,6 +1753,7 @@
               </w:rPr>
               <w:t>SecureClientCert</w:t>
             </w:r>
+            <w:proofErr w:type="spellEnd"/>
           </w:p>
         </w:tc>
         <w:tc>
@@ -1702,7 +1773,23 @@
                 <w:rFonts w:asciiTheme="minorHAnsi" w:hAnsiTheme="minorHAnsi" w:cstheme="minorHAnsi"/>
                 <w:lang w:val="en-US"/>
               </w:rPr>
-              <w:t>/SecureClientCert/</w:t>
+              <w:t>/</w:t>
+            </w:r>
+            <w:proofErr w:type="spellStart"/>
+            <w:r>
+              <w:rPr>
+                <w:rFonts w:asciiTheme="minorHAnsi" w:hAnsiTheme="minorHAnsi" w:cstheme="minorHAnsi"/>
+                <w:lang w:val="en-US"/>
+              </w:rPr>
+              <w:t>SecureClientCert</w:t>
+            </w:r>
+            <w:proofErr w:type="spellEnd"/>
+            <w:r>
+              <w:rPr>
+                <w:rFonts w:asciiTheme="minorHAnsi" w:hAnsiTheme="minorHAnsi" w:cstheme="minorHAnsi"/>
+                <w:lang w:val="en-US"/>
+              </w:rPr>
+              <w:t>/</w:t>
             </w:r>
           </w:p>
         </w:tc>
@@ -1798,7 +1885,39 @@
           <w:rFonts w:asciiTheme="minorHAnsi" w:hAnsiTheme="minorHAnsi" w:cstheme="minorHAnsi"/>
           <w:lang w:val="en-US"/>
         </w:rPr>
-        <w:t>. Be aware that the second option is to select an application pool. Off course we will change de default “DefaultAppPool” to our newly created “MarlinPool” from step 2 of this walk-through.</w:t>
+        <w:t>. Be aware that the second option is to select an application pool. Off course we will change de default “</w:t>
+      </w:r>
+      <w:proofErr w:type="spellStart"/>
+      <w:r>
+        <w:rPr>
+          <w:rFonts w:asciiTheme="minorHAnsi" w:hAnsiTheme="minorHAnsi" w:cstheme="minorHAnsi"/>
+          <w:lang w:val="en-US"/>
+        </w:rPr>
+        <w:t>DefaultAppPool</w:t>
+      </w:r>
+      <w:proofErr w:type="spellEnd"/>
+      <w:r>
+        <w:rPr>
+          <w:rFonts w:asciiTheme="minorHAnsi" w:hAnsiTheme="minorHAnsi" w:cstheme="minorHAnsi"/>
+          <w:lang w:val="en-US"/>
+        </w:rPr>
+        <w:t>” to our newly created “</w:t>
+      </w:r>
+      <w:proofErr w:type="spellStart"/>
+      <w:r>
+        <w:rPr>
+          <w:rFonts w:asciiTheme="minorHAnsi" w:hAnsiTheme="minorHAnsi" w:cstheme="minorHAnsi"/>
+          <w:lang w:val="en-US"/>
+        </w:rPr>
+        <w:t>MarlinPool</w:t>
+      </w:r>
+      <w:proofErr w:type="spellEnd"/>
+      <w:r>
+        <w:rPr>
+          <w:rFonts w:asciiTheme="minorHAnsi" w:hAnsiTheme="minorHAnsi" w:cstheme="minorHAnsi"/>
+          <w:lang w:val="en-US"/>
+        </w:rPr>
+        <w:t>” from step 2 of this walk-through.</w:t>
       </w:r>
     </w:p>
     <w:p>
@@ -1863,7 +1982,7 @@
                     </pic:cNvPicPr>
                   </pic:nvPicPr>
                   <pic:blipFill>
-                    <a:blip r:embed="rId12">
+                    <a:blip r:embed="rId15">
                       <a:extLst>
                         <a:ext uri="{28A0092B-C50C-407E-A947-70E740481C1C}">
                           <a14:useLocalDpi xmlns:a14="http://schemas.microsoft.com/office/drawing/2010/main" val="0"/>
@@ -1960,7 +2079,7 @@
                     <pic:cNvPicPr/>
                   </pic:nvPicPr>
                   <pic:blipFill>
-                    <a:blip r:embed="rId13"/>
+                    <a:blip r:embed="rId16"/>
                     <a:stretch>
                       <a:fillRect/>
                     </a:stretch>
@@ -2043,7 +2162,6 @@
           <w:color w:val="1F4E79" w:themeColor="accent1" w:themeShade="80"/>
           <w:lang w:val="en-US"/>
         </w:rPr>
-        <w:lastRenderedPageBreak/>
         <w:t xml:space="preserve">Step 4: Adding a </w:t>
       </w:r>
       <w:r>
@@ -2077,7 +2195,39 @@
           <w:rFonts w:asciiTheme="minorHAnsi" w:hAnsiTheme="minorHAnsi" w:cstheme="minorHAnsi"/>
           <w:lang w:val="en-US"/>
         </w:rPr>
-        <w:t xml:space="preserve">To be able to run our native (C++) compiled Marlin module, we must compile the “MarlinIISModule” in the Marlin server project. On my machine the project is in the “C:\Develop\Marlin” directory, so the debug runtimer is in the “C:\Develop\Marlin\BinDebug_x64” directory as a native DLL: “MarlinIISModule.dll” </w:t>
+        <w:t>To be able to run our native (C++) compiled Marlin module, we must compile the “</w:t>
+      </w:r>
+      <w:proofErr w:type="spellStart"/>
+      <w:r>
+        <w:rPr>
+          <w:rFonts w:asciiTheme="minorHAnsi" w:hAnsiTheme="minorHAnsi" w:cstheme="minorHAnsi"/>
+          <w:lang w:val="en-US"/>
+        </w:rPr>
+        <w:t>MarlinIISModule</w:t>
+      </w:r>
+      <w:proofErr w:type="spellEnd"/>
+      <w:r>
+        <w:rPr>
+          <w:rFonts w:asciiTheme="minorHAnsi" w:hAnsiTheme="minorHAnsi" w:cstheme="minorHAnsi"/>
+          <w:lang w:val="en-US"/>
+        </w:rPr>
+        <w:t xml:space="preserve">” in the Marlin server project. On my machine the project is in the “C:\Develop\Marlin” directory, so the debug </w:t>
+      </w:r>
+      <w:proofErr w:type="spellStart"/>
+      <w:r>
+        <w:rPr>
+          <w:rFonts w:asciiTheme="minorHAnsi" w:hAnsiTheme="minorHAnsi" w:cstheme="minorHAnsi"/>
+          <w:lang w:val="en-US"/>
+        </w:rPr>
+        <w:t>runtimer</w:t>
+      </w:r>
+      <w:proofErr w:type="spellEnd"/>
+      <w:r>
+        <w:rPr>
+          <w:rFonts w:asciiTheme="minorHAnsi" w:hAnsiTheme="minorHAnsi" w:cstheme="minorHAnsi"/>
+          <w:lang w:val="en-US"/>
+        </w:rPr>
+        <w:t xml:space="preserve"> is in the “C:\Develop\Marlin\BinDebug_x64” directory as a native DLL: “MarlinIISModule.dll” </w:t>
       </w:r>
     </w:p>
     <w:p>
@@ -2141,7 +2291,7 @@
                     </pic:cNvPicPr>
                   </pic:nvPicPr>
                   <pic:blipFill>
-                    <a:blip r:embed="rId14">
+                    <a:blip r:embed="rId17">
                       <a:extLst>
                         <a:ext uri="{28A0092B-C50C-407E-A947-70E740481C1C}">
                           <a14:useLocalDpi xmlns:a14="http://schemas.microsoft.com/office/drawing/2010/main" val="0"/>
@@ -2193,7 +2343,55 @@
           <w:rFonts w:asciiTheme="minorHAnsi" w:hAnsiTheme="minorHAnsi" w:cstheme="minorHAnsi"/>
           <w:lang w:val="en-US"/>
         </w:rPr>
-        <w:t>On the modules pane, click “Configure Native Modules” in the action pane, and then use the button “Register…” to register a new native module. Again: you can give it any name you want, as long as you select the output of the compiled program, containing the “HTTPServerIIS” and the “MarlinModule” classes, along with your ‘ServerApp’ derived application.</w:t>
+        <w:t>On the modules pane, click “Configure Native Modules” in the action pane, and then use the button “Register…” to register a new native module. Again: you can give it any name you want, as long as you select the output of the compiled program, containing the “</w:t>
+      </w:r>
+      <w:proofErr w:type="spellStart"/>
+      <w:r>
+        <w:rPr>
+          <w:rFonts w:asciiTheme="minorHAnsi" w:hAnsiTheme="minorHAnsi" w:cstheme="minorHAnsi"/>
+          <w:lang w:val="en-US"/>
+        </w:rPr>
+        <w:t>HTTPServerIIS</w:t>
+      </w:r>
+      <w:proofErr w:type="spellEnd"/>
+      <w:r>
+        <w:rPr>
+          <w:rFonts w:asciiTheme="minorHAnsi" w:hAnsiTheme="minorHAnsi" w:cstheme="minorHAnsi"/>
+          <w:lang w:val="en-US"/>
+        </w:rPr>
+        <w:t>” and the “</w:t>
+      </w:r>
+      <w:proofErr w:type="spellStart"/>
+      <w:r>
+        <w:rPr>
+          <w:rFonts w:asciiTheme="minorHAnsi" w:hAnsiTheme="minorHAnsi" w:cstheme="minorHAnsi"/>
+          <w:lang w:val="en-US"/>
+        </w:rPr>
+        <w:t>MarlinModule</w:t>
+      </w:r>
+      <w:proofErr w:type="spellEnd"/>
+      <w:r>
+        <w:rPr>
+          <w:rFonts w:asciiTheme="minorHAnsi" w:hAnsiTheme="minorHAnsi" w:cstheme="minorHAnsi"/>
+          <w:lang w:val="en-US"/>
+        </w:rPr>
+        <w:t>” classes, along with your ‘</w:t>
+      </w:r>
+      <w:proofErr w:type="spellStart"/>
+      <w:r>
+        <w:rPr>
+          <w:rFonts w:asciiTheme="minorHAnsi" w:hAnsiTheme="minorHAnsi" w:cstheme="minorHAnsi"/>
+          <w:lang w:val="en-US"/>
+        </w:rPr>
+        <w:t>ServerApp</w:t>
+      </w:r>
+      <w:proofErr w:type="spellEnd"/>
+      <w:r>
+        <w:rPr>
+          <w:rFonts w:asciiTheme="minorHAnsi" w:hAnsiTheme="minorHAnsi" w:cstheme="minorHAnsi"/>
+          <w:lang w:val="en-US"/>
+        </w:rPr>
+        <w:t>’ derived application.</w:t>
       </w:r>
     </w:p>
     <w:p>
@@ -2234,7 +2432,7 @@
                     </pic:cNvPicPr>
                   </pic:nvPicPr>
                   <pic:blipFill>
-                    <a:blip r:embed="rId15">
+                    <a:blip r:embed="rId18">
                       <a:extLst>
                         <a:ext uri="{28A0092B-C50C-407E-A947-70E740481C1C}">
                           <a14:useLocalDpi xmlns:a14="http://schemas.microsoft.com/office/drawing/2010/main" val="0"/>
@@ -2309,7 +2507,23 @@
           <w:rFonts w:asciiTheme="minorHAnsi" w:hAnsiTheme="minorHAnsi" w:cstheme="minorHAnsi"/>
           <w:lang w:val="en-US"/>
         </w:rPr>
-        <w:t>There are now two ways to activate the MarlinIISModule program.</w:t>
+        <w:t xml:space="preserve">There are now two ways to activate the </w:t>
+      </w:r>
+      <w:proofErr w:type="spellStart"/>
+      <w:r>
+        <w:rPr>
+          <w:rFonts w:asciiTheme="minorHAnsi" w:hAnsiTheme="minorHAnsi" w:cstheme="minorHAnsi"/>
+          <w:lang w:val="en-US"/>
+        </w:rPr>
+        <w:t>MarlinIISModule</w:t>
+      </w:r>
+      <w:proofErr w:type="spellEnd"/>
+      <w:r>
+        <w:rPr>
+          <w:rFonts w:asciiTheme="minorHAnsi" w:hAnsiTheme="minorHAnsi" w:cstheme="minorHAnsi"/>
+          <w:lang w:val="en-US"/>
+        </w:rPr>
+        <w:t xml:space="preserve"> program.</w:t>
       </w:r>
     </w:p>
     <w:p>
@@ -2377,7 +2591,7 @@
                     <pic:cNvPicPr/>
                   </pic:nvPicPr>
                   <pic:blipFill>
-                    <a:blip r:embed="rId16"/>
+                    <a:blip r:embed="rId19"/>
                     <a:stretch>
                       <a:fillRect/>
                     </a:stretch>
@@ -2446,7 +2660,39 @@
           <w:rFonts w:asciiTheme="minorHAnsi" w:hAnsiTheme="minorHAnsi" w:cstheme="minorHAnsi"/>
           <w:lang w:val="en-US"/>
         </w:rPr>
-        <w:t>Configuring the logging in Marlin is done in two steps. First you must activate where to put your logfile. The setting for this is taken from the W3C logfile location of IIS. You can find this location on the main computer pain when clicking the “Logging” icon:</w:t>
+        <w:t xml:space="preserve">Configuring the logging in Marlin is done in two steps. First you must activate where to put your </w:t>
+      </w:r>
+      <w:proofErr w:type="spellStart"/>
+      <w:r>
+        <w:rPr>
+          <w:rFonts w:asciiTheme="minorHAnsi" w:hAnsiTheme="minorHAnsi" w:cstheme="minorHAnsi"/>
+          <w:lang w:val="en-US"/>
+        </w:rPr>
+        <w:t>logfile</w:t>
+      </w:r>
+      <w:proofErr w:type="spellEnd"/>
+      <w:r>
+        <w:rPr>
+          <w:rFonts w:asciiTheme="minorHAnsi" w:hAnsiTheme="minorHAnsi" w:cstheme="minorHAnsi"/>
+          <w:lang w:val="en-US"/>
+        </w:rPr>
+        <w:t xml:space="preserve">. The setting for this is taken from the W3C </w:t>
+      </w:r>
+      <w:proofErr w:type="spellStart"/>
+      <w:r>
+        <w:rPr>
+          <w:rFonts w:asciiTheme="minorHAnsi" w:hAnsiTheme="minorHAnsi" w:cstheme="minorHAnsi"/>
+          <w:lang w:val="en-US"/>
+        </w:rPr>
+        <w:t>logfile</w:t>
+      </w:r>
+      <w:proofErr w:type="spellEnd"/>
+      <w:r>
+        <w:rPr>
+          <w:rFonts w:asciiTheme="minorHAnsi" w:hAnsiTheme="minorHAnsi" w:cstheme="minorHAnsi"/>
+          <w:lang w:val="en-US"/>
+        </w:rPr>
+        <w:t xml:space="preserve"> location of IIS. You can find this location on the main computer pain when clicking the “Logging” icon:</w:t>
       </w:r>
     </w:p>
     <w:p>
@@ -2487,7 +2733,7 @@
                     </pic:cNvPicPr>
                   </pic:nvPicPr>
                   <pic:blipFill>
-                    <a:blip r:embed="rId17">
+                    <a:blip r:embed="rId20">
                       <a:extLst>
                         <a:ext uri="{28A0092B-C50C-407E-A947-70E740481C1C}">
                           <a14:useLocalDpi xmlns:a14="http://schemas.microsoft.com/office/drawing/2010/main" val="0"/>
@@ -2539,6 +2785,7 @@
           <w:rFonts w:asciiTheme="minorHAnsi" w:hAnsiTheme="minorHAnsi" w:cstheme="minorHAnsi"/>
           <w:lang w:val="en-US"/>
         </w:rPr>
+        <w:lastRenderedPageBreak/>
         <w:t xml:space="preserve">Turning logging on or off is a bit harder to do. </w:t>
       </w:r>
     </w:p>
@@ -2575,7 +2822,6 @@
           <w:rFonts w:asciiTheme="minorHAnsi" w:hAnsiTheme="minorHAnsi" w:cstheme="minorHAnsi"/>
           <w:lang w:val="en-US"/>
         </w:rPr>
-        <w:lastRenderedPageBreak/>
         <w:t>Go to the main computer pan and</w:t>
       </w:r>
       <w:r>
@@ -2603,7 +2849,23 @@
           <w:rFonts w:asciiTheme="minorHAnsi" w:hAnsiTheme="minorHAnsi" w:cstheme="minorHAnsi"/>
           <w:lang w:val="en-US"/>
         </w:rPr>
-        <w:t>Under Section, choose “system.ApplicationHost” and then “Log”</w:t>
+        <w:t>Under Section, choose “</w:t>
+      </w:r>
+      <w:proofErr w:type="spellStart"/>
+      <w:r>
+        <w:rPr>
+          <w:rFonts w:asciiTheme="minorHAnsi" w:hAnsiTheme="minorHAnsi" w:cstheme="minorHAnsi"/>
+          <w:lang w:val="en-US"/>
+        </w:rPr>
+        <w:t>system.ApplicationHost</w:t>
+      </w:r>
+      <w:proofErr w:type="spellEnd"/>
+      <w:r>
+        <w:rPr>
+          <w:rFonts w:asciiTheme="minorHAnsi" w:hAnsiTheme="minorHAnsi" w:cstheme="minorHAnsi"/>
+          <w:lang w:val="en-US"/>
+        </w:rPr>
+        <w:t>” and then “Log”</w:t>
       </w:r>
     </w:p>
     <w:p>
@@ -2687,7 +2949,7 @@
                     </pic:cNvPicPr>
                   </pic:nvPicPr>
                   <pic:blipFill>
-                    <a:blip r:embed="rId18">
+                    <a:blip r:embed="rId21">
                       <a:extLst>
                         <a:ext uri="{28A0092B-C50C-407E-A947-70E740481C1C}">
                           <a14:useLocalDpi xmlns:a14="http://schemas.microsoft.com/office/drawing/2010/main" val="0"/>
@@ -2789,7 +3051,7 @@
                     </pic:cNvPicPr>
                   </pic:nvPicPr>
                   <pic:blipFill>
-                    <a:blip r:embed="rId19">
+                    <a:blip r:embed="rId22">
                       <a:extLst>
                         <a:ext uri="{28A0092B-C50C-407E-A947-70E740481C1C}">
                           <a14:useLocalDpi xmlns:a14="http://schemas.microsoft.com/office/drawing/2010/main" val="0"/>
@@ -2940,7 +3202,7 @@
                     </pic:cNvPicPr>
                   </pic:nvPicPr>
                   <pic:blipFill>
-                    <a:blip r:embed="rId20">
+                    <a:blip r:embed="rId23">
                       <a:extLst>
                         <a:ext uri="{28A0092B-C50C-407E-A947-70E740481C1C}">
                           <a14:useLocalDpi xmlns:a14="http://schemas.microsoft.com/office/drawing/2010/main" val="0"/>
@@ -3061,7 +3323,7 @@
                     <pic:cNvPicPr/>
                   </pic:nvPicPr>
                   <pic:blipFill>
-                    <a:blip r:embed="rId21"/>
+                    <a:blip r:embed="rId24"/>
                     <a:stretch>
                       <a:fillRect/>
                     </a:stretch>
@@ -3132,6 +3394,7 @@
           <w:lang w:val="en-US"/>
         </w:rPr>
       </w:pPr>
+      <w:proofErr w:type="spellStart"/>
       <w:r>
         <w:rPr>
           <w:rFonts w:asciiTheme="minorHAnsi" w:hAnsiTheme="minorHAnsi" w:cstheme="minorHAnsi"/>
@@ -3139,6 +3402,7 @@
         </w:rPr>
         <w:t>System.WebServer</w:t>
       </w:r>
+      <w:proofErr w:type="spellEnd"/>
     </w:p>
     <w:p>
       <w:pPr>
@@ -3192,6 +3456,7 @@
           <w:lang w:val="en-US"/>
         </w:rPr>
       </w:pPr>
+      <w:proofErr w:type="spellStart"/>
       <w:r>
         <w:rPr>
           <w:rFonts w:asciiTheme="minorHAnsi" w:hAnsiTheme="minorHAnsi" w:cstheme="minorHAnsi"/>
@@ -3199,6 +3464,7 @@
         </w:rPr>
         <w:t>WindowsAuthentication</w:t>
       </w:r>
+      <w:proofErr w:type="spellEnd"/>
     </w:p>
     <w:p>
       <w:pPr>
@@ -3255,7 +3521,7 @@
                     </pic:cNvPicPr>
                   </pic:nvPicPr>
                   <pic:blipFill>
-                    <a:blip r:embed="rId22">
+                    <a:blip r:embed="rId25">
                       <a:extLst>
                         <a:ext uri="{28A0092B-C50C-407E-A947-70E740481C1C}">
                           <a14:useLocalDpi xmlns:a14="http://schemas.microsoft.com/office/drawing/2010/main" val="0"/>
@@ -3493,7 +3759,23 @@
           <w:rFonts w:asciiTheme="minorHAnsi" w:hAnsiTheme="minorHAnsi" w:cstheme="minorHAnsi"/>
           <w:lang w:val="en-US"/>
         </w:rPr>
-        <w:t>Select your *.pfx certificate file</w:t>
+        <w:t>Select your *.</w:t>
+      </w:r>
+      <w:proofErr w:type="spellStart"/>
+      <w:r>
+        <w:rPr>
+          <w:rFonts w:asciiTheme="minorHAnsi" w:hAnsiTheme="minorHAnsi" w:cstheme="minorHAnsi"/>
+          <w:lang w:val="en-US"/>
+        </w:rPr>
+        <w:t>pfx</w:t>
+      </w:r>
+      <w:proofErr w:type="spellEnd"/>
+      <w:r>
+        <w:rPr>
+          <w:rFonts w:asciiTheme="minorHAnsi" w:hAnsiTheme="minorHAnsi" w:cstheme="minorHAnsi"/>
+          <w:lang w:val="en-US"/>
+        </w:rPr>
+        <w:t xml:space="preserve"> certificate file</w:t>
       </w:r>
     </w:p>
     <w:p>
@@ -3613,8 +3895,17 @@
           <w:rFonts w:asciiTheme="minorHAnsi" w:hAnsiTheme="minorHAnsi" w:cstheme="minorHAnsi"/>
           <w:lang w:val="en-US"/>
         </w:rPr>
-        <w:t>Go to the main computer node in IIS-Admion</w:t>
-      </w:r>
+        <w:t>Go to the main computer node in IIS-</w:t>
+      </w:r>
+      <w:proofErr w:type="spellStart"/>
+      <w:r>
+        <w:rPr>
+          <w:rFonts w:asciiTheme="minorHAnsi" w:hAnsiTheme="minorHAnsi" w:cstheme="minorHAnsi"/>
+          <w:lang w:val="en-US"/>
+        </w:rPr>
+        <w:t>Admion</w:t>
+      </w:r>
+      <w:proofErr w:type="spellEnd"/>
     </w:p>
     <w:p>
       <w:pPr>
@@ -3863,6 +4154,7 @@
           <w:rFonts w:asciiTheme="minorHAnsi" w:hAnsiTheme="minorHAnsi" w:cstheme="minorHAnsi"/>
           <w:noProof/>
         </w:rPr>
+        <w:lastRenderedPageBreak/>
         <w:drawing>
           <wp:inline distT="0" distB="0" distL="0" distR="0">
             <wp:extent cx="5208928" cy="4108450"/>
@@ -3881,7 +4173,7 @@
                     </pic:cNvPicPr>
                   </pic:nvPicPr>
                   <pic:blipFill>
-                    <a:blip r:embed="rId23">
+                    <a:blip r:embed="rId26">
                       <a:extLst>
                         <a:ext uri="{28A0092B-C50C-407E-A947-70E740481C1C}">
                           <a14:useLocalDpi xmlns:a14="http://schemas.microsoft.com/office/drawing/2010/main" val="0"/>
@@ -3927,7 +4219,6 @@
           <w:u w:val="single"/>
           <w:lang w:val="en-US"/>
         </w:rPr>
-        <w:lastRenderedPageBreak/>
         <w:t>7d: Activating SSL</w:t>
       </w:r>
     </w:p>
@@ -3984,7 +4275,7 @@
                     </pic:cNvPicPr>
                   </pic:nvPicPr>
                   <pic:blipFill>
-                    <a:blip r:embed="rId24">
+                    <a:blip r:embed="rId27">
                       <a:extLst>
                         <a:ext uri="{28A0092B-C50C-407E-A947-70E740481C1C}">
                           <a14:useLocalDpi xmlns:a14="http://schemas.microsoft.com/office/drawing/2010/main" val="0"/>
@@ -4063,30 +4354,62 @@
           <w:rFonts w:asciiTheme="minorHAnsi" w:hAnsiTheme="minorHAnsi" w:cstheme="minorHAnsi"/>
           <w:lang w:val="en-US"/>
         </w:rPr>
-        <w:t>Now that we know how to setup SSL for a site, we can do this for the “SecureClientCert” site as well. And as you might guess, we can activate “Accept” on the previous step for that site (see figure above). But that is not enough. What’s missing is the information about which client certificates to trust. This information can only be added to the “Configuration Editor”</w:t>
-      </w:r>
-    </w:p>
-    <w:p>
-      <w:pPr>
-        <w:rPr>
-          <w:rFonts w:asciiTheme="minorHAnsi" w:hAnsiTheme="minorHAnsi" w:cstheme="minorHAnsi"/>
-          <w:lang w:val="en-US"/>
-        </w:rPr>
-      </w:pPr>
-    </w:p>
-    <w:p>
-      <w:pPr>
-        <w:rPr>
-          <w:rFonts w:asciiTheme="minorHAnsi" w:hAnsiTheme="minorHAnsi" w:cstheme="minorHAnsi"/>
-          <w:lang w:val="en-US"/>
-        </w:rPr>
-      </w:pPr>
-      <w:r>
-        <w:rPr>
-          <w:rFonts w:asciiTheme="minorHAnsi" w:hAnsiTheme="minorHAnsi" w:cstheme="minorHAnsi"/>
-          <w:lang w:val="en-US"/>
-        </w:rPr>
-        <w:t>So to configure the client certificate for the “SecureClientCert” site, you must follow these steps:</w:t>
+        <w:t>Now that we know how to setup SSL for a site, we can do this for the “</w:t>
+      </w:r>
+      <w:proofErr w:type="spellStart"/>
+      <w:r>
+        <w:rPr>
+          <w:rFonts w:asciiTheme="minorHAnsi" w:hAnsiTheme="minorHAnsi" w:cstheme="minorHAnsi"/>
+          <w:lang w:val="en-US"/>
+        </w:rPr>
+        <w:t>SecureClientCert</w:t>
+      </w:r>
+      <w:proofErr w:type="spellEnd"/>
+      <w:r>
+        <w:rPr>
+          <w:rFonts w:asciiTheme="minorHAnsi" w:hAnsiTheme="minorHAnsi" w:cstheme="minorHAnsi"/>
+          <w:lang w:val="en-US"/>
+        </w:rPr>
+        <w:t>” site as well. And as you might guess, we can activate “Accept” on the previous step for that site (see figure above). But that is not enough. What’s missing is the information about which client certificates to trust. This information can only be added to the “Configuration Editor”</w:t>
+      </w:r>
+    </w:p>
+    <w:p>
+      <w:pPr>
+        <w:rPr>
+          <w:rFonts w:asciiTheme="minorHAnsi" w:hAnsiTheme="minorHAnsi" w:cstheme="minorHAnsi"/>
+          <w:lang w:val="en-US"/>
+        </w:rPr>
+      </w:pPr>
+    </w:p>
+    <w:p>
+      <w:pPr>
+        <w:rPr>
+          <w:rFonts w:asciiTheme="minorHAnsi" w:hAnsiTheme="minorHAnsi" w:cstheme="minorHAnsi"/>
+          <w:lang w:val="en-US"/>
+        </w:rPr>
+      </w:pPr>
+      <w:r>
+        <w:rPr>
+          <w:rFonts w:asciiTheme="minorHAnsi" w:hAnsiTheme="minorHAnsi" w:cstheme="minorHAnsi"/>
+          <w:lang w:val="en-US"/>
+        </w:rPr>
+        <w:t>So to configure the client certificate for the “</w:t>
+      </w:r>
+      <w:proofErr w:type="spellStart"/>
+      <w:r>
+        <w:rPr>
+          <w:rFonts w:asciiTheme="minorHAnsi" w:hAnsiTheme="minorHAnsi" w:cstheme="minorHAnsi"/>
+          <w:lang w:val="en-US"/>
+        </w:rPr>
+        <w:t>SecureClientCert</w:t>
+      </w:r>
+      <w:proofErr w:type="spellEnd"/>
+      <w:r>
+        <w:rPr>
+          <w:rFonts w:asciiTheme="minorHAnsi" w:hAnsiTheme="minorHAnsi" w:cstheme="minorHAnsi"/>
+          <w:lang w:val="en-US"/>
+        </w:rPr>
+        <w:t>” site, you must follow these steps:</w:t>
       </w:r>
     </w:p>
     <w:p>
@@ -4106,7 +4429,23 @@
           <w:rFonts w:asciiTheme="minorHAnsi" w:hAnsiTheme="minorHAnsi" w:cstheme="minorHAnsi"/>
           <w:lang w:val="en-US"/>
         </w:rPr>
-        <w:t>Go to the site pane for “SecureClientCert”</w:t>
+        <w:t>Go to the site pane for “</w:t>
+      </w:r>
+      <w:proofErr w:type="spellStart"/>
+      <w:r>
+        <w:rPr>
+          <w:rFonts w:asciiTheme="minorHAnsi" w:hAnsiTheme="minorHAnsi" w:cstheme="minorHAnsi"/>
+          <w:lang w:val="en-US"/>
+        </w:rPr>
+        <w:t>SecureClientCert</w:t>
+      </w:r>
+      <w:proofErr w:type="spellEnd"/>
+      <w:r>
+        <w:rPr>
+          <w:rFonts w:asciiTheme="minorHAnsi" w:hAnsiTheme="minorHAnsi" w:cstheme="minorHAnsi"/>
+          <w:lang w:val="en-US"/>
+        </w:rPr>
+        <w:t>”</w:t>
       </w:r>
     </w:p>
     <w:p>
@@ -4146,6 +4485,7 @@
           <w:rFonts w:asciiTheme="minorHAnsi" w:hAnsiTheme="minorHAnsi" w:cstheme="minorHAnsi"/>
           <w:lang w:val="en-US"/>
         </w:rPr>
+        <w:lastRenderedPageBreak/>
         <w:t>Select the path under</w:t>
       </w:r>
     </w:p>
@@ -4161,6 +4501,7 @@
           <w:lang w:val="en-US"/>
         </w:rPr>
       </w:pPr>
+      <w:proofErr w:type="spellStart"/>
       <w:r>
         <w:rPr>
           <w:rFonts w:asciiTheme="minorHAnsi" w:hAnsiTheme="minorHAnsi" w:cstheme="minorHAnsi"/>
@@ -4168,6 +4509,7 @@
         </w:rPr>
         <w:t>System.WebServer</w:t>
       </w:r>
+      <w:proofErr w:type="spellEnd"/>
     </w:p>
     <w:p>
       <w:pPr>
@@ -4221,6 +4563,7 @@
           <w:lang w:val="en-US"/>
         </w:rPr>
       </w:pPr>
+      <w:proofErr w:type="spellStart"/>
       <w:r>
         <w:rPr>
           <w:rFonts w:asciiTheme="minorHAnsi" w:hAnsiTheme="minorHAnsi" w:cstheme="minorHAnsi"/>
@@ -4228,6 +4571,7 @@
         </w:rPr>
         <w:t>iisClientCertificateMappingAuthentication</w:t>
       </w:r>
+      <w:proofErr w:type="spellEnd"/>
     </w:p>
     <w:p>
       <w:pPr>
@@ -4266,7 +4610,23 @@
           <w:rFonts w:asciiTheme="minorHAnsi" w:hAnsiTheme="minorHAnsi" w:cstheme="minorHAnsi"/>
           <w:lang w:val="en-US"/>
         </w:rPr>
-        <w:t>Select the last field (“OneToOneMappings) and click the […] symbol at the right</w:t>
+        <w:t>Select the last field (“</w:t>
+      </w:r>
+      <w:proofErr w:type="spellStart"/>
+      <w:r>
+        <w:rPr>
+          <w:rFonts w:asciiTheme="minorHAnsi" w:hAnsiTheme="minorHAnsi" w:cstheme="minorHAnsi"/>
+          <w:lang w:val="en-US"/>
+        </w:rPr>
+        <w:t>OneToOneMappings</w:t>
+      </w:r>
+      <w:proofErr w:type="spellEnd"/>
+      <w:r>
+        <w:rPr>
+          <w:rFonts w:asciiTheme="minorHAnsi" w:hAnsiTheme="minorHAnsi" w:cstheme="minorHAnsi"/>
+          <w:lang w:val="en-US"/>
+        </w:rPr>
+        <w:t>) and click the […] symbol at the right</w:t>
       </w:r>
     </w:p>
     <w:p>
@@ -4369,7 +4729,23 @@
           <w:rFonts w:asciiTheme="minorHAnsi" w:hAnsiTheme="minorHAnsi" w:cstheme="minorHAnsi"/>
           <w:lang w:val="en-US"/>
         </w:rPr>
-        <w:t>Now export the certificate to a *.cer file, and open that file in Notepad or better Notepad++.</w:t>
+        <w:t>Now export the certificate to a *.</w:t>
+      </w:r>
+      <w:proofErr w:type="spellStart"/>
+      <w:r>
+        <w:rPr>
+          <w:rFonts w:asciiTheme="minorHAnsi" w:hAnsiTheme="minorHAnsi" w:cstheme="minorHAnsi"/>
+          <w:lang w:val="en-US"/>
+        </w:rPr>
+        <w:t>cer</w:t>
+      </w:r>
+      <w:proofErr w:type="spellEnd"/>
+      <w:r>
+        <w:rPr>
+          <w:rFonts w:asciiTheme="minorHAnsi" w:hAnsiTheme="minorHAnsi" w:cstheme="minorHAnsi"/>
+          <w:lang w:val="en-US"/>
+        </w:rPr>
+        <w:t xml:space="preserve"> file, and open that file in Notepad or better Notepad++.</w:t>
       </w:r>
     </w:p>
     <w:p>
@@ -4520,7 +4896,6 @@
           <w:rFonts w:asciiTheme="minorHAnsi" w:hAnsiTheme="minorHAnsi" w:cstheme="minorHAnsi"/>
           <w:noProof/>
         </w:rPr>
-        <w:lastRenderedPageBreak/>
         <w:drawing>
           <wp:inline distT="0" distB="0" distL="0" distR="0">
             <wp:extent cx="6470650" cy="4641850"/>
@@ -4539,7 +4914,7 @@
                     </pic:cNvPicPr>
                   </pic:nvPicPr>
                   <pic:blipFill>
-                    <a:blip r:embed="rId25">
+                    <a:blip r:embed="rId28">
                       <a:extLst>
                         <a:ext uri="{28A0092B-C50C-407E-A947-70E740481C1C}">
                           <a14:useLocalDpi xmlns:a14="http://schemas.microsoft.com/office/drawing/2010/main" val="0"/>
@@ -4658,6 +5033,7 @@
           <w:rFonts w:asciiTheme="minorHAnsi" w:hAnsiTheme="minorHAnsi" w:cstheme="minorHAnsi"/>
           <w:lang w:val="en-US"/>
         </w:rPr>
+        <w:lastRenderedPageBreak/>
         <w:t>Now that we have configured our sites, we can place the static content (files) in those sites. The testing framework of Marlin uses just a few. You can use the files from the documentation directories, or you can make up your own, as long as the file names stay the same</w:t>
       </w:r>
     </w:p>
@@ -4742,6 +5118,7 @@
                 <w:lang w:val="en-US"/>
               </w:rPr>
             </w:pPr>
+            <w:proofErr w:type="spellStart"/>
             <w:r>
               <w:rPr>
                 <w:rFonts w:asciiTheme="minorHAnsi" w:hAnsiTheme="minorHAnsi" w:cstheme="minorHAnsi"/>
@@ -4749,6 +5126,7 @@
               </w:rPr>
               <w:t>MarlinTest</w:t>
             </w:r>
+            <w:proofErr w:type="spellEnd"/>
           </w:p>
         </w:tc>
         <w:tc>
@@ -4786,6 +5164,7 @@
                 <w:lang w:val="en-US"/>
               </w:rPr>
             </w:pPr>
+            <w:proofErr w:type="spellStart"/>
             <w:r>
               <w:rPr>
                 <w:rFonts w:asciiTheme="minorHAnsi" w:hAnsiTheme="minorHAnsi" w:cstheme="minorHAnsi"/>
@@ -4793,6 +5172,7 @@
               </w:rPr>
               <w:t>MarlinTest</w:t>
             </w:r>
+            <w:proofErr w:type="spellEnd"/>
           </w:p>
         </w:tc>
         <w:tc>
@@ -4833,6 +5213,7 @@
                 <w:lang w:val="en-US"/>
               </w:rPr>
             </w:pPr>
+            <w:proofErr w:type="spellStart"/>
             <w:r>
               <w:rPr>
                 <w:rFonts w:asciiTheme="minorHAnsi" w:hAnsiTheme="minorHAnsi" w:cstheme="minorHAnsi"/>
@@ -4840,6 +5221,7 @@
               </w:rPr>
               <w:t>SecureClientCert</w:t>
             </w:r>
+            <w:proofErr w:type="spellEnd"/>
           </w:p>
         </w:tc>
         <w:tc>
@@ -4877,6 +5259,7 @@
                 <w:lang w:val="en-US"/>
               </w:rPr>
             </w:pPr>
+            <w:proofErr w:type="spellStart"/>
             <w:r>
               <w:rPr>
                 <w:rFonts w:asciiTheme="minorHAnsi" w:hAnsiTheme="minorHAnsi" w:cstheme="minorHAnsi"/>
@@ -4884,6 +5267,7 @@
               </w:rPr>
               <w:t>SecureTest</w:t>
             </w:r>
+            <w:proofErr w:type="spellEnd"/>
           </w:p>
         </w:tc>
         <w:tc>
@@ -5013,6 +5397,7 @@
                 <w:lang w:val="en-US"/>
               </w:rPr>
             </w:pPr>
+            <w:proofErr w:type="spellStart"/>
             <w:r>
               <w:rPr>
                 <w:rFonts w:asciiTheme="minorHAnsi" w:hAnsiTheme="minorHAnsi" w:cstheme="minorHAnsi"/>
@@ -5020,6 +5405,7 @@
               </w:rPr>
               <w:t>MarlinTest</w:t>
             </w:r>
+            <w:proofErr w:type="spellEnd"/>
           </w:p>
         </w:tc>
         <w:tc>
@@ -5091,29 +5477,176 @@
           <w:lang w:val="en-US"/>
         </w:rPr>
       </w:pPr>
-      <w:r>
-        <w:rPr>
-          <w:rFonts w:asciiTheme="minorHAnsi" w:hAnsiTheme="minorHAnsi" w:cstheme="minorHAnsi"/>
-          <w:lang w:val="en-US"/>
-        </w:rPr>
-        <w:br w:type="page"/>
-      </w:r>
-    </w:p>
-    <w:p>
-      <w:pPr>
-        <w:rPr>
-          <w:rFonts w:asciiTheme="minorHAnsi" w:hAnsiTheme="minorHAnsi" w:cstheme="minorHAnsi"/>
-          <w:b/>
-          <w:lang w:val="en-US"/>
-        </w:rPr>
-      </w:pPr>
-      <w:r>
+    </w:p>
+    <w:p>
+      <w:pPr>
+        <w:spacing w:after="160" w:line="259" w:lineRule="auto"/>
         <w:rPr>
           <w:rFonts w:asciiTheme="minorHAnsi" w:hAnsiTheme="minorHAnsi" w:cstheme="minorHAnsi"/>
           <w:b/>
           <w:color w:val="1F4E79" w:themeColor="accent1" w:themeShade="80"/>
           <w:lang w:val="en-US"/>
         </w:rPr>
+      </w:pPr>
+      <w:r>
+        <w:rPr>
+          <w:rFonts w:asciiTheme="minorHAnsi" w:hAnsiTheme="minorHAnsi" w:cstheme="minorHAnsi"/>
+          <w:b/>
+          <w:color w:val="1F4E79" w:themeColor="accent1" w:themeShade="80"/>
+          <w:lang w:val="en-US"/>
+        </w:rPr>
+        <w:t>Step 10: Enabling the event-streams</w:t>
+      </w:r>
+    </w:p>
+    <w:p>
+      <w:pPr>
+        <w:spacing w:after="160" w:line="259" w:lineRule="auto"/>
+        <w:rPr>
+          <w:rFonts w:asciiTheme="minorHAnsi" w:hAnsiTheme="minorHAnsi" w:cstheme="minorHAnsi"/>
+          <w:lang w:val="en-US"/>
+        </w:rPr>
+      </w:pPr>
+      <w:r>
+        <w:rPr>
+          <w:rFonts w:asciiTheme="minorHAnsi" w:hAnsiTheme="minorHAnsi" w:cstheme="minorHAnsi"/>
+          <w:lang w:val="en-US"/>
+        </w:rPr>
+        <w:t xml:space="preserve">In order to let the even stream (SSE = Server Sent Events) to work correctly, </w:t>
+      </w:r>
+      <w:r>
+        <w:rPr>
+          <w:rFonts w:asciiTheme="minorHAnsi" w:hAnsiTheme="minorHAnsi" w:cstheme="minorHAnsi"/>
+          <w:lang w:val="en-US"/>
+        </w:rPr>
+        <w:t>you should disable the dynamic compression of a request’s response. This can best be done on the website level where you expect those event streams for just the “text/event-stream” content type. The quickest way to configure this is via the configuration editor under “</w:t>
+      </w:r>
+      <w:proofErr w:type="spellStart"/>
+      <w:r>
+        <w:rPr>
+          <w:rFonts w:asciiTheme="minorHAnsi" w:hAnsiTheme="minorHAnsi" w:cstheme="minorHAnsi"/>
+          <w:lang w:val="en-US"/>
+        </w:rPr>
+        <w:t>WebServer</w:t>
+      </w:r>
+      <w:proofErr w:type="spellEnd"/>
+      <w:r>
+        <w:rPr>
+          <w:rFonts w:asciiTheme="minorHAnsi" w:hAnsiTheme="minorHAnsi" w:cstheme="minorHAnsi"/>
+          <w:lang w:val="en-US"/>
+        </w:rPr>
+        <w:t>/</w:t>
+      </w:r>
+      <w:proofErr w:type="spellStart"/>
+      <w:r>
+        <w:rPr>
+          <w:rFonts w:asciiTheme="minorHAnsi" w:hAnsiTheme="minorHAnsi" w:cstheme="minorHAnsi"/>
+          <w:lang w:val="en-US"/>
+        </w:rPr>
+        <w:t>httpCompression</w:t>
+      </w:r>
+      <w:proofErr w:type="spellEnd"/>
+      <w:r>
+        <w:rPr>
+          <w:rFonts w:asciiTheme="minorHAnsi" w:hAnsiTheme="minorHAnsi" w:cstheme="minorHAnsi"/>
+          <w:lang w:val="en-US"/>
+        </w:rPr>
+        <w:t>” and then adding a dynamic content type.</w:t>
+      </w:r>
+    </w:p>
+    <w:p>
+      <w:pPr>
+        <w:spacing w:after="160" w:line="259" w:lineRule="auto"/>
+        <w:rPr>
+          <w:rFonts w:asciiTheme="minorHAnsi" w:hAnsiTheme="minorHAnsi" w:cstheme="minorHAnsi"/>
+          <w:lang w:val="en-US"/>
+        </w:rPr>
+      </w:pPr>
+      <w:r>
+        <w:rPr>
+          <w:rFonts w:asciiTheme="minorHAnsi" w:hAnsiTheme="minorHAnsi" w:cstheme="minorHAnsi"/>
+          <w:noProof/>
+        </w:rPr>
+        <w:drawing>
+          <wp:inline distT="0" distB="0" distL="0" distR="0">
+            <wp:extent cx="6469380" cy="4635500"/>
+            <wp:effectExtent l="0" t="0" r="7620" b="0"/>
+            <wp:docPr id="20" name="Afbeelding 20"/>
+            <wp:cNvGraphicFramePr>
+              <a:graphicFrameLocks xmlns:a="http://schemas.openxmlformats.org/drawingml/2006/main" noChangeAspect="1"/>
+            </wp:cNvGraphicFramePr>
+            <a:graphic xmlns:a="http://schemas.openxmlformats.org/drawingml/2006/main">
+              <a:graphicData uri="http://schemas.openxmlformats.org/drawingml/2006/picture">
+                <pic:pic xmlns:pic="http://schemas.openxmlformats.org/drawingml/2006/picture">
+                  <pic:nvPicPr>
+                    <pic:cNvPr id="0" name="Picture 1"/>
+                    <pic:cNvPicPr>
+                      <a:picLocks noChangeAspect="1" noChangeArrowheads="1"/>
+                    </pic:cNvPicPr>
+                  </pic:nvPicPr>
+                  <pic:blipFill>
+                    <a:blip r:embed="rId29">
+                      <a:extLst>
+                        <a:ext uri="{28A0092B-C50C-407E-A947-70E740481C1C}">
+                          <a14:useLocalDpi xmlns:a14="http://schemas.microsoft.com/office/drawing/2010/main" val="0"/>
+                        </a:ext>
+                      </a:extLst>
+                    </a:blip>
+                    <a:srcRect/>
+                    <a:stretch>
+                      <a:fillRect/>
+                    </a:stretch>
+                  </pic:blipFill>
+                  <pic:spPr bwMode="auto">
+                    <a:xfrm>
+                      <a:off x="0" y="0"/>
+                      <a:ext cx="6469380" cy="4635500"/>
+                    </a:xfrm>
+                    <a:prstGeom prst="rect">
+                      <a:avLst/>
+                    </a:prstGeom>
+                    <a:noFill/>
+                    <a:ln>
+                      <a:noFill/>
+                    </a:ln>
+                  </pic:spPr>
+                </pic:pic>
+              </a:graphicData>
+            </a:graphic>
+          </wp:inline>
+        </w:drawing>
+      </w:r>
+    </w:p>
+    <w:p>
+      <w:pPr>
+        <w:spacing w:after="160" w:line="259" w:lineRule="auto"/>
+        <w:rPr>
+          <w:rFonts w:asciiTheme="minorHAnsi" w:hAnsiTheme="minorHAnsi" w:cstheme="minorHAnsi"/>
+          <w:lang w:val="en-US"/>
+        </w:rPr>
+      </w:pPr>
+      <w:r>
+        <w:rPr>
+          <w:rFonts w:asciiTheme="minorHAnsi" w:hAnsiTheme="minorHAnsi" w:cstheme="minorHAnsi"/>
+          <w:lang w:val="en-US"/>
+        </w:rPr>
+        <w:br w:type="page"/>
+      </w:r>
+    </w:p>
+    <w:p>
+      <w:pPr>
+        <w:rPr>
+          <w:rFonts w:asciiTheme="minorHAnsi" w:hAnsiTheme="minorHAnsi" w:cstheme="minorHAnsi"/>
+          <w:b/>
+          <w:lang w:val="en-US"/>
+        </w:rPr>
+      </w:pPr>
+      <w:r>
+        <w:rPr>
+          <w:rFonts w:asciiTheme="minorHAnsi" w:hAnsiTheme="minorHAnsi" w:cstheme="minorHAnsi"/>
+          <w:b/>
+          <w:color w:val="1F4E79" w:themeColor="accent1" w:themeShade="80"/>
+          <w:lang w:val="en-US"/>
+        </w:rPr>
         <w:lastRenderedPageBreak/>
         <w:t xml:space="preserve">Step </w:t>
       </w:r>
@@ -5124,7 +5657,16 @@
           <w:color w:val="1F4E79" w:themeColor="accent1" w:themeShade="80"/>
           <w:lang w:val="en-US"/>
         </w:rPr>
-        <w:t>10</w:t>
+        <w:t>1</w:t>
+      </w:r>
+      <w:r>
+        <w:rPr>
+          <w:rFonts w:asciiTheme="minorHAnsi" w:hAnsiTheme="minorHAnsi" w:cstheme="minorHAnsi"/>
+          <w:b/>
+          <w:color w:val="1F4E79" w:themeColor="accent1" w:themeShade="80"/>
+          <w:lang w:val="en-US"/>
+        </w:rPr>
+        <w:t>1</w:t>
       </w:r>
       <w:r>
         <w:rPr>
@@ -5289,7 +5831,23 @@
           <w:rFonts w:asciiTheme="minorHAnsi" w:hAnsiTheme="minorHAnsi" w:cstheme="minorHAnsi"/>
           <w:lang w:val="en-US"/>
         </w:rPr>
-        <w:t>Select the “MarlinPool” (or whatever you named your pool)</w:t>
+        <w:t>Select the “</w:t>
+      </w:r>
+      <w:proofErr w:type="spellStart"/>
+      <w:r>
+        <w:rPr>
+          <w:rFonts w:asciiTheme="minorHAnsi" w:hAnsiTheme="minorHAnsi" w:cstheme="minorHAnsi"/>
+          <w:lang w:val="en-US"/>
+        </w:rPr>
+        <w:t>MarlinPool</w:t>
+      </w:r>
+      <w:proofErr w:type="spellEnd"/>
+      <w:r>
+        <w:rPr>
+          <w:rFonts w:asciiTheme="minorHAnsi" w:hAnsiTheme="minorHAnsi" w:cstheme="minorHAnsi"/>
+          <w:lang w:val="en-US"/>
+        </w:rPr>
+        <w:t>” (or whatever you named your pool)</w:t>
       </w:r>
     </w:p>
     <w:p>
@@ -5617,7 +6175,7 @@
                     <pic:cNvPicPr/>
                   </pic:nvPicPr>
                   <pic:blipFill>
-                    <a:blip r:embed="rId26"/>
+                    <a:blip r:embed="rId30"/>
                     <a:stretch>
                       <a:fillRect/>
                     </a:stretch>
@@ -5695,7 +6253,25 @@
           <w:lang w:val="en-US"/>
         </w:rPr>
         <w:lastRenderedPageBreak/>
-        <w:t>Step 11: Extra step: Running the test suite</w:t>
+        <w:t>Step 1</w:t>
+      </w:r>
+      <w:r>
+        <w:rPr>
+          <w:rFonts w:asciiTheme="minorHAnsi" w:hAnsiTheme="minorHAnsi" w:cstheme="minorHAnsi"/>
+          <w:b/>
+          <w:color w:val="1F4E79" w:themeColor="accent1" w:themeShade="80"/>
+          <w:lang w:val="en-US"/>
+        </w:rPr>
+        <w:t>2</w:t>
+      </w:r>
+      <w:r>
+        <w:rPr>
+          <w:rFonts w:asciiTheme="minorHAnsi" w:hAnsiTheme="minorHAnsi" w:cstheme="minorHAnsi"/>
+          <w:b/>
+          <w:color w:val="1F4E79" w:themeColor="accent1" w:themeShade="80"/>
+          <w:lang w:val="en-US"/>
+        </w:rPr>
+        <w:t>: Extra step: Running the test suite</w:t>
       </w:r>
     </w:p>
     <w:p>
@@ -5725,7 +6301,39 @@
           <w:rFonts w:asciiTheme="minorHAnsi" w:hAnsiTheme="minorHAnsi" w:cstheme="minorHAnsi"/>
           <w:lang w:val="en-US"/>
         </w:rPr>
-        <w:t>After we have taken all the steps here, we start an extra Visual Studio and start the “MarlinClient” solution. Compile and run the “MarlinIISClient” project in this solution. You must see something like this:</w:t>
+        <w:t>After we have taken all the steps here, we start an extra Visual Studio and start the “</w:t>
+      </w:r>
+      <w:proofErr w:type="spellStart"/>
+      <w:r>
+        <w:rPr>
+          <w:rFonts w:asciiTheme="minorHAnsi" w:hAnsiTheme="minorHAnsi" w:cstheme="minorHAnsi"/>
+          <w:lang w:val="en-US"/>
+        </w:rPr>
+        <w:t>MarlinClient</w:t>
+      </w:r>
+      <w:proofErr w:type="spellEnd"/>
+      <w:r>
+        <w:rPr>
+          <w:rFonts w:asciiTheme="minorHAnsi" w:hAnsiTheme="minorHAnsi" w:cstheme="minorHAnsi"/>
+          <w:lang w:val="en-US"/>
+        </w:rPr>
+        <w:t>” solution. Compile and run the “</w:t>
+      </w:r>
+      <w:proofErr w:type="spellStart"/>
+      <w:r>
+        <w:rPr>
+          <w:rFonts w:asciiTheme="minorHAnsi" w:hAnsiTheme="minorHAnsi" w:cstheme="minorHAnsi"/>
+          <w:lang w:val="en-US"/>
+        </w:rPr>
+        <w:t>MarlinIISClient</w:t>
+      </w:r>
+      <w:proofErr w:type="spellEnd"/>
+      <w:r>
+        <w:rPr>
+          <w:rFonts w:asciiTheme="minorHAnsi" w:hAnsiTheme="minorHAnsi" w:cstheme="minorHAnsi"/>
+          <w:lang w:val="en-US"/>
+        </w:rPr>
+        <w:t>” project in this solution. You must see something like this:</w:t>
       </w:r>
     </w:p>
     <w:p>
@@ -5763,7 +6371,7 @@
                     <pic:cNvPicPr/>
                   </pic:nvPicPr>
                   <pic:blipFill>
-                    <a:blip r:embed="rId27"/>
+                    <a:blip r:embed="rId31"/>
                     <a:stretch>
                       <a:fillRect/>
                     </a:stretch>
@@ -5819,7 +6427,39 @@
           <w:rFonts w:asciiTheme="minorHAnsi" w:hAnsiTheme="minorHAnsi" w:cstheme="minorHAnsi"/>
           <w:lang w:val="en-US"/>
         </w:rPr>
-        <w:t>After that you can check in the logfiles directory the end of the marlin logfile, to find the end result.</w:t>
+        <w:t xml:space="preserve">After that you can check in the </w:t>
+      </w:r>
+      <w:proofErr w:type="spellStart"/>
+      <w:r>
+        <w:rPr>
+          <w:rFonts w:asciiTheme="minorHAnsi" w:hAnsiTheme="minorHAnsi" w:cstheme="minorHAnsi"/>
+          <w:lang w:val="en-US"/>
+        </w:rPr>
+        <w:t>logfiles</w:t>
+      </w:r>
+      <w:proofErr w:type="spellEnd"/>
+      <w:r>
+        <w:rPr>
+          <w:rFonts w:asciiTheme="minorHAnsi" w:hAnsiTheme="minorHAnsi" w:cstheme="minorHAnsi"/>
+          <w:lang w:val="en-US"/>
+        </w:rPr>
+        <w:t xml:space="preserve"> directory the end of the marlin </w:t>
+      </w:r>
+      <w:proofErr w:type="spellStart"/>
+      <w:r>
+        <w:rPr>
+          <w:rFonts w:asciiTheme="minorHAnsi" w:hAnsiTheme="minorHAnsi" w:cstheme="minorHAnsi"/>
+          <w:lang w:val="en-US"/>
+        </w:rPr>
+        <w:t>logfile</w:t>
+      </w:r>
+      <w:proofErr w:type="spellEnd"/>
+      <w:r>
+        <w:rPr>
+          <w:rFonts w:asciiTheme="minorHAnsi" w:hAnsiTheme="minorHAnsi" w:cstheme="minorHAnsi"/>
+          <w:lang w:val="en-US"/>
+        </w:rPr>
+        <w:t>, to find the end result.</w:t>
       </w:r>
     </w:p>
     <w:p>
@@ -5842,6 +6482,7 @@
           <w:rFonts w:asciiTheme="minorHAnsi" w:hAnsiTheme="minorHAnsi" w:cstheme="minorHAnsi"/>
           <w:noProof/>
         </w:rPr>
+        <w:lastRenderedPageBreak/>
         <w:drawing>
           <wp:inline distT="0" distB="0" distL="0" distR="0">
             <wp:extent cx="5778000" cy="3776400"/>
@@ -5860,7 +6501,7 @@
                     </pic:cNvPicPr>
                   </pic:nvPicPr>
                   <pic:blipFill>
-                    <a:blip r:embed="rId28">
+                    <a:blip r:embed="rId32">
                       <a:extLst>
                         <a:ext uri="{28A0092B-C50C-407E-A947-70E740481C1C}">
                           <a14:useLocalDpi xmlns:a14="http://schemas.microsoft.com/office/drawing/2010/main" val="0"/>
@@ -5900,13 +6541,23 @@
           <w:lang w:val="en-US"/>
         </w:rPr>
       </w:pPr>
-      <w:r>
+    </w:p>
+    <w:p>
+      <w:pPr>
         <w:rPr>
           <w:rFonts w:asciiTheme="minorHAnsi" w:hAnsiTheme="minorHAnsi" w:cstheme="minorHAnsi"/>
           <w:b/>
-          <w:lang w:val="en-US"/>
-        </w:rPr>
-        <w:lastRenderedPageBreak/>
+          <w:color w:val="1F4E79" w:themeColor="accent1" w:themeShade="80"/>
+          <w:lang w:val="en-US"/>
+        </w:rPr>
+      </w:pPr>
+      <w:r>
+        <w:rPr>
+          <w:rFonts w:asciiTheme="minorHAnsi" w:hAnsiTheme="minorHAnsi" w:cstheme="minorHAnsi"/>
+          <w:b/>
+          <w:color w:val="1F4E79" w:themeColor="accent1" w:themeShade="80"/>
+          <w:lang w:val="en-US"/>
+        </w:rPr>
         <w:t>Procedures: Password changed</w:t>
       </w:r>
     </w:p>
@@ -5922,32 +6573,55 @@
           <w:rFonts w:asciiTheme="minorHAnsi" w:hAnsiTheme="minorHAnsi" w:cstheme="minorHAnsi"/>
           <w:lang w:val="en-US"/>
         </w:rPr>
-        <w:t>To save yourselves some troubles: in case you change the password of an account that the application pool is running under, you will only see the effect that an application pool is not starting. No warnings appear either in the IIS-Admin or the logfiles. When searching the Windows Event viewer, you can finally find the fact that the WAS service could not startup the application pool.</w:t>
-      </w:r>
-    </w:p>
-    <w:p>
-      <w:pPr>
-        <w:rPr>
-          <w:rFonts w:asciiTheme="minorHAnsi" w:hAnsiTheme="minorHAnsi" w:cstheme="minorHAnsi"/>
-          <w:lang w:val="en-US"/>
-        </w:rPr>
-      </w:pPr>
-      <w:r>
-        <w:rPr>
-          <w:rFonts w:asciiTheme="minorHAnsi" w:hAnsiTheme="minorHAnsi" w:cstheme="minorHAnsi"/>
-          <w:lang w:val="en-US"/>
-        </w:rPr>
-        <w:t xml:space="preserve">And of course: Changing the password of the application pool’s identity fixes the situation </w:t>
-      </w:r>
-      <w:r>
-        <w:rPr>
-          <w:rFonts w:asciiTheme="minorHAnsi" w:hAnsiTheme="minorHAnsi" w:cstheme="minorHAnsi"/>
-          <w:lang w:val="en-US"/>
-        </w:rPr>
-        <w:sym w:font="Wingdings" w:char="F04A"/>
+        <w:t xml:space="preserve">To save yourselves some troubles: in case you change the password of an account that the application pool is running under, you will only see the effect that an application pool is not starting. No warnings appear either in the IIS-Admin or the </w:t>
+      </w:r>
+      <w:proofErr w:type="spellStart"/>
+      <w:r>
+        <w:rPr>
+          <w:rFonts w:asciiTheme="minorHAnsi" w:hAnsiTheme="minorHAnsi" w:cstheme="minorHAnsi"/>
+          <w:lang w:val="en-US"/>
+        </w:rPr>
+        <w:t>logfiles</w:t>
+      </w:r>
+      <w:proofErr w:type="spellEnd"/>
+      <w:r>
+        <w:rPr>
+          <w:rFonts w:asciiTheme="minorHAnsi" w:hAnsiTheme="minorHAnsi" w:cstheme="minorHAnsi"/>
+          <w:lang w:val="en-US"/>
+        </w:rPr>
+        <w:t>. When sea</w:t>
       </w:r>
       <w:bookmarkStart w:id="0" w:name="_GoBack"/>
       <w:bookmarkEnd w:id="0"/>
+      <w:r>
+        <w:rPr>
+          <w:rFonts w:asciiTheme="minorHAnsi" w:hAnsiTheme="minorHAnsi" w:cstheme="minorHAnsi"/>
+          <w:lang w:val="en-US"/>
+        </w:rPr>
+        <w:t>rching the Windows Event viewer, you can finally find the fact that the WAS service could not startup the application pool.</w:t>
+      </w:r>
+    </w:p>
+    <w:p>
+      <w:pPr>
+        <w:rPr>
+          <w:rFonts w:asciiTheme="minorHAnsi" w:hAnsiTheme="minorHAnsi" w:cstheme="minorHAnsi"/>
+          <w:lang w:val="en-US"/>
+        </w:rPr>
+      </w:pPr>
+      <w:r>
+        <w:rPr>
+          <w:rFonts w:asciiTheme="minorHAnsi" w:hAnsiTheme="minorHAnsi" w:cstheme="minorHAnsi"/>
+          <w:lang w:val="en-US"/>
+        </w:rPr>
+        <w:t xml:space="preserve">And of course: Changing the password of the application pool’s identity fixes the situation </w:t>
+      </w:r>
+      <w:r>
+        <w:rPr>
+          <w:rFonts w:asciiTheme="minorHAnsi" w:hAnsiTheme="minorHAnsi" w:cstheme="minorHAnsi"/>
+          <w:lang w:val="en-US"/>
+        </w:rPr>
+        <w:sym w:font="Wingdings" w:char="F04A"/>
+      </w:r>
     </w:p>
     <w:p>
       <w:pPr>
@@ -5987,7 +6661,7 @@
                     </pic:cNvPicPr>
                   </pic:nvPicPr>
                   <pic:blipFill>
-                    <a:blip r:embed="rId29">
+                    <a:blip r:embed="rId33">
                       <a:extLst>
                         <a:ext uri="{28A0092B-C50C-407E-A947-70E740481C1C}">
                           <a14:useLocalDpi xmlns:a14="http://schemas.microsoft.com/office/drawing/2010/main" val="0"/>
@@ -6020,6 +6694,12 @@
       </w:r>
     </w:p>
     <w:sectPr>
+      <w:headerReference w:type="even" r:id="rId34"/>
+      <w:headerReference w:type="default" r:id="rId35"/>
+      <w:footerReference w:type="even" r:id="rId36"/>
+      <w:footerReference w:type="default" r:id="rId37"/>
+      <w:headerReference w:type="first" r:id="rId38"/>
+      <w:footerReference w:type="first" r:id="rId39"/>
       <w:pgSz w:w="11906" w:h="16838"/>
       <w:pgMar w:top="851" w:right="851" w:bottom="851" w:left="851" w:header="709" w:footer="709" w:gutter="0"/>
       <w:cols w:space="708"/>
@@ -6027,6 +6707,104 @@
     </w:sectPr>
   </w:body>
 </w:document>
+</file>
+
+<file path=word/endnotes.xml><?xml version="1.0" encoding="utf-8"?>
+<w:endnotes xmlns:wpc="http://schemas.microsoft.com/office/word/2010/wordprocessingCanvas" xmlns:mc="http://schemas.openxmlformats.org/markup-compatibility/2006" xmlns:o="urn:schemas-microsoft-com:office:office" xmlns:r="http://schemas.openxmlformats.org/officeDocument/2006/relationships" xmlns:m="http://schemas.openxmlformats.org/officeDocument/2006/math" xmlns:v="urn:schemas-microsoft-com:vml" xmlns:wp14="http://schemas.microsoft.com/office/word/2010/wordprocessingDrawing" xmlns:wp="http://schemas.openxmlformats.org/drawingml/2006/wordprocessingDrawing" xmlns:w10="urn:schemas-microsoft-com:office:word" xmlns:w="http://schemas.openxmlformats.org/wordprocessingml/2006/main" xmlns:w14="http://schemas.microsoft.com/office/word/2010/wordml" xmlns:w15="http://schemas.microsoft.com/office/word/2012/wordml" xmlns:wpg="http://schemas.microsoft.com/office/word/2010/wordprocessingGroup" xmlns:wpi="http://schemas.microsoft.com/office/word/2010/wordprocessingInk" xmlns:wne="http://schemas.microsoft.com/office/word/2006/wordml" xmlns:wps="http://schemas.microsoft.com/office/word/2010/wordprocessingShape" mc:Ignorable="w14 w15 wp14">
+  <w:endnote w:type="separator" w:id="-1">
+    <w:p>
+      <w:r>
+        <w:separator/>
+      </w:r>
+    </w:p>
+  </w:endnote>
+  <w:endnote w:type="continuationSeparator" w:id="0">
+    <w:p>
+      <w:r>
+        <w:continuationSeparator/>
+      </w:r>
+    </w:p>
+  </w:endnote>
+</w:endnotes>
+</file>
+
+<file path=word/footer1.xml><?xml version="1.0" encoding="utf-8"?>
+<w:ftr xmlns:wpc="http://schemas.microsoft.com/office/word/2010/wordprocessingCanvas" xmlns:mc="http://schemas.openxmlformats.org/markup-compatibility/2006" xmlns:o="urn:schemas-microsoft-com:office:office" xmlns:r="http://schemas.openxmlformats.org/officeDocument/2006/relationships" xmlns:m="http://schemas.openxmlformats.org/officeDocument/2006/math" xmlns:v="urn:schemas-microsoft-com:vml" xmlns:wp14="http://schemas.microsoft.com/office/word/2010/wordprocessingDrawing" xmlns:wp="http://schemas.openxmlformats.org/drawingml/2006/wordprocessingDrawing" xmlns:w10="urn:schemas-microsoft-com:office:word" xmlns:w="http://schemas.openxmlformats.org/wordprocessingml/2006/main" xmlns:w14="http://schemas.microsoft.com/office/word/2010/wordml" xmlns:w15="http://schemas.microsoft.com/office/word/2012/wordml" xmlns:wpg="http://schemas.microsoft.com/office/word/2010/wordprocessingGroup" xmlns:wpi="http://schemas.microsoft.com/office/word/2010/wordprocessingInk" xmlns:wne="http://schemas.microsoft.com/office/word/2006/wordml" xmlns:wps="http://schemas.microsoft.com/office/word/2010/wordprocessingShape" mc:Ignorable="w14 w15 wp14">
+  <w:p>
+    <w:pPr>
+      <w:pStyle w:val="Voettekst"/>
+    </w:pPr>
+  </w:p>
+</w:ftr>
+</file>
+
+<file path=word/footer2.xml><?xml version="1.0" encoding="utf-8"?>
+<w:ftr xmlns:wpc="http://schemas.microsoft.com/office/word/2010/wordprocessingCanvas" xmlns:mc="http://schemas.openxmlformats.org/markup-compatibility/2006" xmlns:o="urn:schemas-microsoft-com:office:office" xmlns:r="http://schemas.openxmlformats.org/officeDocument/2006/relationships" xmlns:m="http://schemas.openxmlformats.org/officeDocument/2006/math" xmlns:v="urn:schemas-microsoft-com:vml" xmlns:wp14="http://schemas.microsoft.com/office/word/2010/wordprocessingDrawing" xmlns:wp="http://schemas.openxmlformats.org/drawingml/2006/wordprocessingDrawing" xmlns:w10="urn:schemas-microsoft-com:office:word" xmlns:w="http://schemas.openxmlformats.org/wordprocessingml/2006/main" xmlns:w14="http://schemas.microsoft.com/office/word/2010/wordml" xmlns:w15="http://schemas.microsoft.com/office/word/2012/wordml" xmlns:wpg="http://schemas.microsoft.com/office/word/2010/wordprocessingGroup" xmlns:wpi="http://schemas.microsoft.com/office/word/2010/wordprocessingInk" xmlns:wne="http://schemas.microsoft.com/office/word/2006/wordml" xmlns:wps="http://schemas.microsoft.com/office/word/2010/wordprocessingShape" mc:Ignorable="w14 w15 wp14">
+  <w:p>
+    <w:pPr>
+      <w:pStyle w:val="Voettekst"/>
+    </w:pPr>
+  </w:p>
+</w:ftr>
+</file>
+
+<file path=word/footer3.xml><?xml version="1.0" encoding="utf-8"?>
+<w:ftr xmlns:wpc="http://schemas.microsoft.com/office/word/2010/wordprocessingCanvas" xmlns:mc="http://schemas.openxmlformats.org/markup-compatibility/2006" xmlns:o="urn:schemas-microsoft-com:office:office" xmlns:r="http://schemas.openxmlformats.org/officeDocument/2006/relationships" xmlns:m="http://schemas.openxmlformats.org/officeDocument/2006/math" xmlns:v="urn:schemas-microsoft-com:vml" xmlns:wp14="http://schemas.microsoft.com/office/word/2010/wordprocessingDrawing" xmlns:wp="http://schemas.openxmlformats.org/drawingml/2006/wordprocessingDrawing" xmlns:w10="urn:schemas-microsoft-com:office:word" xmlns:w="http://schemas.openxmlformats.org/wordprocessingml/2006/main" xmlns:w14="http://schemas.microsoft.com/office/word/2010/wordml" xmlns:w15="http://schemas.microsoft.com/office/word/2012/wordml" xmlns:wpg="http://schemas.microsoft.com/office/word/2010/wordprocessingGroup" xmlns:wpi="http://schemas.microsoft.com/office/word/2010/wordprocessingInk" xmlns:wne="http://schemas.microsoft.com/office/word/2006/wordml" xmlns:wps="http://schemas.microsoft.com/office/word/2010/wordprocessingShape" mc:Ignorable="w14 w15 wp14">
+  <w:p>
+    <w:pPr>
+      <w:pStyle w:val="Voettekst"/>
+    </w:pPr>
+  </w:p>
+</w:ftr>
+</file>
+
+<file path=word/footnotes.xml><?xml version="1.0" encoding="utf-8"?>
+<w:footnotes xmlns:wpc="http://schemas.microsoft.com/office/word/2010/wordprocessingCanvas" xmlns:mc="http://schemas.openxmlformats.org/markup-compatibility/2006" xmlns:o="urn:schemas-microsoft-com:office:office" xmlns:r="http://schemas.openxmlformats.org/officeDocument/2006/relationships" xmlns:m="http://schemas.openxmlformats.org/officeDocument/2006/math" xmlns:v="urn:schemas-microsoft-com:vml" xmlns:wp14="http://schemas.microsoft.com/office/word/2010/wordprocessingDrawing" xmlns:wp="http://schemas.openxmlformats.org/drawingml/2006/wordprocessingDrawing" xmlns:w10="urn:schemas-microsoft-com:office:word" xmlns:w="http://schemas.openxmlformats.org/wordprocessingml/2006/main" xmlns:w14="http://schemas.microsoft.com/office/word/2010/wordml" xmlns:w15="http://schemas.microsoft.com/office/word/2012/wordml" xmlns:wpg="http://schemas.microsoft.com/office/word/2010/wordprocessingGroup" xmlns:wpi="http://schemas.microsoft.com/office/word/2010/wordprocessingInk" xmlns:wne="http://schemas.microsoft.com/office/word/2006/wordml" xmlns:wps="http://schemas.microsoft.com/office/word/2010/wordprocessingShape" mc:Ignorable="w14 w15 wp14">
+  <w:footnote w:type="separator" w:id="-1">
+    <w:p>
+      <w:r>
+        <w:separator/>
+      </w:r>
+    </w:p>
+  </w:footnote>
+  <w:footnote w:type="continuationSeparator" w:id="0">
+    <w:p>
+      <w:r>
+        <w:continuationSeparator/>
+      </w:r>
+    </w:p>
+  </w:footnote>
+</w:footnotes>
+</file>
+
+<file path=word/header1.xml><?xml version="1.0" encoding="utf-8"?>
+<w:hdr xmlns:wpc="http://schemas.microsoft.com/office/word/2010/wordprocessingCanvas" xmlns:mc="http://schemas.openxmlformats.org/markup-compatibility/2006" xmlns:o="urn:schemas-microsoft-com:office:office" xmlns:r="http://schemas.openxmlformats.org/officeDocument/2006/relationships" xmlns:m="http://schemas.openxmlformats.org/officeDocument/2006/math" xmlns:v="urn:schemas-microsoft-com:vml" xmlns:wp14="http://schemas.microsoft.com/office/word/2010/wordprocessingDrawing" xmlns:wp="http://schemas.openxmlformats.org/drawingml/2006/wordprocessingDrawing" xmlns:w10="urn:schemas-microsoft-com:office:word" xmlns:w="http://schemas.openxmlformats.org/wordprocessingml/2006/main" xmlns:w14="http://schemas.microsoft.com/office/word/2010/wordml" xmlns:w15="http://schemas.microsoft.com/office/word/2012/wordml" xmlns:wpg="http://schemas.microsoft.com/office/word/2010/wordprocessingGroup" xmlns:wpi="http://schemas.microsoft.com/office/word/2010/wordprocessingInk" xmlns:wne="http://schemas.microsoft.com/office/word/2006/wordml" xmlns:wps="http://schemas.microsoft.com/office/word/2010/wordprocessingShape" mc:Ignorable="w14 w15 wp14">
+  <w:p>
+    <w:pPr>
+      <w:pStyle w:val="Koptekst"/>
+    </w:pPr>
+  </w:p>
+</w:hdr>
+</file>
+
+<file path=word/header2.xml><?xml version="1.0" encoding="utf-8"?>
+<w:hdr xmlns:wpc="http://schemas.microsoft.com/office/word/2010/wordprocessingCanvas" xmlns:mc="http://schemas.openxmlformats.org/markup-compatibility/2006" xmlns:o="urn:schemas-microsoft-com:office:office" xmlns:r="http://schemas.openxmlformats.org/officeDocument/2006/relationships" xmlns:m="http://schemas.openxmlformats.org/officeDocument/2006/math" xmlns:v="urn:schemas-microsoft-com:vml" xmlns:wp14="http://schemas.microsoft.com/office/word/2010/wordprocessingDrawing" xmlns:wp="http://schemas.openxmlformats.org/drawingml/2006/wordprocessingDrawing" xmlns:w10="urn:schemas-microsoft-com:office:word" xmlns:w="http://schemas.openxmlformats.org/wordprocessingml/2006/main" xmlns:w14="http://schemas.microsoft.com/office/word/2010/wordml" xmlns:w15="http://schemas.microsoft.com/office/word/2012/wordml" xmlns:wpg="http://schemas.microsoft.com/office/word/2010/wordprocessingGroup" xmlns:wpi="http://schemas.microsoft.com/office/word/2010/wordprocessingInk" xmlns:wne="http://schemas.microsoft.com/office/word/2006/wordml" xmlns:wps="http://schemas.microsoft.com/office/word/2010/wordprocessingShape" mc:Ignorable="w14 w15 wp14">
+  <w:p>
+    <w:pPr>
+      <w:pStyle w:val="Koptekst"/>
+    </w:pPr>
+  </w:p>
+</w:hdr>
+</file>
+
+<file path=word/header3.xml><?xml version="1.0" encoding="utf-8"?>
+<w:hdr xmlns:wpc="http://schemas.microsoft.com/office/word/2010/wordprocessingCanvas" xmlns:mc="http://schemas.openxmlformats.org/markup-compatibility/2006" xmlns:o="urn:schemas-microsoft-com:office:office" xmlns:r="http://schemas.openxmlformats.org/officeDocument/2006/relationships" xmlns:m="http://schemas.openxmlformats.org/officeDocument/2006/math" xmlns:v="urn:schemas-microsoft-com:vml" xmlns:wp14="http://schemas.microsoft.com/office/word/2010/wordprocessingDrawing" xmlns:wp="http://schemas.openxmlformats.org/drawingml/2006/wordprocessingDrawing" xmlns:w10="urn:schemas-microsoft-com:office:word" xmlns:w="http://schemas.openxmlformats.org/wordprocessingml/2006/main" xmlns:w14="http://schemas.microsoft.com/office/word/2010/wordml" xmlns:w15="http://schemas.microsoft.com/office/word/2012/wordml" xmlns:wpg="http://schemas.microsoft.com/office/word/2010/wordprocessingGroup" xmlns:wpi="http://schemas.microsoft.com/office/word/2010/wordprocessingInk" xmlns:wne="http://schemas.microsoft.com/office/word/2006/wordml" xmlns:wps="http://schemas.microsoft.com/office/word/2010/wordprocessingShape" mc:Ignorable="w14 w15 wp14">
+  <w:p>
+    <w:pPr>
+      <w:pStyle w:val="Koptekst"/>
+    </w:pPr>
+  </w:p>
+</w:hdr>
 </file>
 
 <file path=word/numbering.xml><?xml version="1.0" encoding="utf-8"?>
@@ -6869,6 +7647,58 @@
       </w:tcPr>
     </w:tblStylePr>
   </w:style>
+  <w:style w:type="paragraph" w:styleId="Koptekst">
+    <w:name w:val="header"/>
+    <w:basedOn w:val="Standaard"/>
+    <w:link w:val="KoptekstChar"/>
+    <w:uiPriority w:val="99"/>
+    <w:unhideWhenUsed/>
+    <w:rsid w:val="000031DD"/>
+    <w:pPr>
+      <w:tabs>
+        <w:tab w:val="center" w:pos="4536"/>
+        <w:tab w:val="right" w:pos="9072"/>
+      </w:tabs>
+    </w:pPr>
+  </w:style>
+  <w:style w:type="character" w:customStyle="1" w:styleId="KoptekstChar">
+    <w:name w:val="Koptekst Char"/>
+    <w:basedOn w:val="Standaardalinea-lettertype"/>
+    <w:link w:val="Koptekst"/>
+    <w:uiPriority w:val="99"/>
+    <w:rsid w:val="000031DD"/>
+    <w:rPr>
+      <w:rFonts w:ascii="Arial" w:hAnsi="Arial" w:cs="Times New Roman"/>
+      <w:szCs w:val="20"/>
+      <w:lang w:eastAsia="nl-NL"/>
+    </w:rPr>
+  </w:style>
+  <w:style w:type="paragraph" w:styleId="Voettekst">
+    <w:name w:val="footer"/>
+    <w:basedOn w:val="Standaard"/>
+    <w:link w:val="VoettekstChar"/>
+    <w:uiPriority w:val="99"/>
+    <w:unhideWhenUsed/>
+    <w:rsid w:val="000031DD"/>
+    <w:pPr>
+      <w:tabs>
+        <w:tab w:val="center" w:pos="4536"/>
+        <w:tab w:val="right" w:pos="9072"/>
+      </w:tabs>
+    </w:pPr>
+  </w:style>
+  <w:style w:type="character" w:customStyle="1" w:styleId="VoettekstChar">
+    <w:name w:val="Voettekst Char"/>
+    <w:basedOn w:val="Standaardalinea-lettertype"/>
+    <w:link w:val="Voettekst"/>
+    <w:uiPriority w:val="99"/>
+    <w:rsid w:val="000031DD"/>
+    <w:rPr>
+      <w:rFonts w:ascii="Arial" w:hAnsi="Arial" w:cs="Times New Roman"/>
+      <w:szCs w:val="20"/>
+      <w:lang w:eastAsia="nl-NL"/>
+    </w:rPr>
+  </w:style>
 </w:styles>
 </file>
 
@@ -7131,4 +7961,16 @@
     </a:ext>
   </a:extLst>
 </a:theme>
+</file>
+
+<file path=customXml/item1.xml><?xml version="1.0" encoding="utf-8"?>
+<b:Sources xmlns:b="http://schemas.openxmlformats.org/officeDocument/2006/bibliography" xmlns="http://schemas.openxmlformats.org/officeDocument/2006/bibliography" SelectedStyle="\APASixthEditionOfficeOnline.xsl" StyleName="APA" Version="6"/>
+</file>
+
+<file path=customXml/itemProps1.xml><?xml version="1.0" encoding="utf-8"?>
+<ds:datastoreItem xmlns:ds="http://schemas.openxmlformats.org/officeDocument/2006/customXml" ds:itemID="{07D514F1-CDFA-48F3-A84E-537C27ECFB57}">
+  <ds:schemaRefs>
+    <ds:schemaRef ds:uri="http://schemas.openxmlformats.org/officeDocument/2006/bibliography"/>
+  </ds:schemaRefs>
+</ds:datastoreItem>
 </file>
</xml_diff>